<commit_message>
errors update and code
</commit_message>
<xml_diff>
--- a/R PROGRAMMING/usaguy/week3.docx
+++ b/R PROGRAMMING/usaguy/week3.docx
@@ -36,7 +36,7 @@
             <w:pStyle w:val="TOC3"/>
             <w:tabs>
               <w:tab w:val="clear" w:pos="8793"/>
-              <w:tab w:val="right" w:pos="9359" w:leader="dot"/>
+              <w:tab w:val="right" w:pos="9360" w:leader="dot"/>
             </w:tabs>
             <w:rPr/>
           </w:pPr>
@@ -55,7 +55,7 @@
             </w:rPr>
             <w:fldChar w:fldCharType="separate"/>
           </w:r>
-          <w:hyperlink w:anchor="__RefHeading___Toc1139_348004730">
+          <w:hyperlink w:anchor="__RefHeading___Toc281_385977713">
             <w:r>
               <w:rPr>
                 <w:rStyle w:val="IndexLink"/>
@@ -71,11 +71,11 @@
             <w:pStyle w:val="TOC3"/>
             <w:tabs>
               <w:tab w:val="clear" w:pos="8793"/>
-              <w:tab w:val="right" w:pos="9359" w:leader="dot"/>
+              <w:tab w:val="right" w:pos="9360" w:leader="dot"/>
             </w:tabs>
             <w:rPr/>
           </w:pPr>
-          <w:hyperlink w:anchor="__RefHeading___Toc1141_348004730">
+          <w:hyperlink w:anchor="__RefHeading___Toc283_385977713">
             <w:r>
               <w:rPr>
                 <w:rStyle w:val="IndexLink"/>
@@ -91,11 +91,11 @@
             <w:pStyle w:val="TOC4"/>
             <w:tabs>
               <w:tab w:val="clear" w:pos="8510"/>
-              <w:tab w:val="right" w:pos="9359" w:leader="dot"/>
+              <w:tab w:val="right" w:pos="9360" w:leader="dot"/>
             </w:tabs>
             <w:rPr/>
           </w:pPr>
-          <w:hyperlink w:anchor="__RefHeading___Toc1143_348004730">
+          <w:hyperlink w:anchor="__RefHeading___Toc285_385977713">
             <w:r>
               <w:rPr>
                 <w:rStyle w:val="IndexLink"/>
@@ -111,11 +111,11 @@
             <w:pStyle w:val="TOC4"/>
             <w:tabs>
               <w:tab w:val="clear" w:pos="8510"/>
-              <w:tab w:val="right" w:pos="9359" w:leader="dot"/>
+              <w:tab w:val="right" w:pos="9360" w:leader="dot"/>
             </w:tabs>
             <w:rPr/>
           </w:pPr>
-          <w:hyperlink w:anchor="__RefHeading___Toc1145_348004730">
+          <w:hyperlink w:anchor="__RefHeading___Toc287_385977713">
             <w:r>
               <w:rPr>
                 <w:rStyle w:val="IndexLink"/>
@@ -131,36 +131,16 @@
             <w:pStyle w:val="TOC4"/>
             <w:tabs>
               <w:tab w:val="clear" w:pos="8510"/>
-              <w:tab w:val="right" w:pos="9359" w:leader="dot"/>
+              <w:tab w:val="right" w:pos="9360" w:leader="dot"/>
             </w:tabs>
             <w:rPr/>
           </w:pPr>
-          <w:hyperlink w:anchor="__RefHeading___Toc1147_348004730">
+          <w:hyperlink w:anchor="__RefHeading___Toc289_385977713">
             <w:r>
               <w:rPr>
                 <w:rStyle w:val="IndexLink"/>
               </w:rPr>
               <w:t>SVM Performance</w:t>
-              <w:tab/>
-              <w:t>2</w:t>
-            </w:r>
-          </w:hyperlink>
-        </w:p>
-        <w:p>
-          <w:pPr>
-            <w:pStyle w:val="TOC3"/>
-            <w:tabs>
-              <w:tab w:val="clear" w:pos="8793"/>
-              <w:tab w:val="right" w:pos="9359" w:leader="dot"/>
-            </w:tabs>
-            <w:rPr/>
-          </w:pPr>
-          <w:hyperlink w:anchor="__RefHeading___Toc1149_348004730">
-            <w:r>
-              <w:rPr>
-                <w:rStyle w:val="IndexLink"/>
-              </w:rPr>
-              <w:t>Algorithm Suitability: Classification vs. Regression</w:t>
               <w:tab/>
               <w:t>3</w:t>
             </w:r>
@@ -171,18 +151,18 @@
             <w:pStyle w:val="TOC3"/>
             <w:tabs>
               <w:tab w:val="clear" w:pos="8793"/>
-              <w:tab w:val="right" w:pos="9359" w:leader="dot"/>
+              <w:tab w:val="right" w:pos="9360" w:leader="dot"/>
             </w:tabs>
             <w:rPr/>
           </w:pPr>
-          <w:hyperlink w:anchor="__RefHeading___Toc1151_348004730">
+          <w:hyperlink w:anchor="__RefHeading___Toc291_385977713">
             <w:r>
               <w:rPr>
                 <w:rStyle w:val="IndexLink"/>
               </w:rPr>
-              <w:t>Recommendation: Which Algorithm to Choose?</w:t>
+              <w:t>Algorithm Suitability: Classification vs. Regression</w:t>
               <w:tab/>
-              <w:t>3</w:t>
+              <w:t>4</w:t>
             </w:r>
           </w:hyperlink>
         </w:p>
@@ -191,11 +171,31 @@
             <w:pStyle w:val="TOC3"/>
             <w:tabs>
               <w:tab w:val="clear" w:pos="8793"/>
-              <w:tab w:val="right" w:pos="9359" w:leader="dot"/>
+              <w:tab w:val="right" w:pos="9360" w:leader="dot"/>
             </w:tabs>
             <w:rPr/>
           </w:pPr>
-          <w:hyperlink w:anchor="__RefHeading___Toc1153_348004730">
+          <w:hyperlink w:anchor="__RefHeading___Toc293_385977713">
+            <w:r>
+              <w:rPr>
+                <w:rStyle w:val="IndexLink"/>
+              </w:rPr>
+              <w:t>Recommendation: Which Algorithm to Choose?</w:t>
+              <w:tab/>
+              <w:t>4</w:t>
+            </w:r>
+          </w:hyperlink>
+        </w:p>
+        <w:p>
+          <w:pPr>
+            <w:pStyle w:val="TOC3"/>
+            <w:tabs>
+              <w:tab w:val="clear" w:pos="8793"/>
+              <w:tab w:val="right" w:pos="9360" w:leader="dot"/>
+            </w:tabs>
+            <w:rPr/>
+          </w:pPr>
+          <w:hyperlink w:anchor="__RefHeading___Toc295_385977713">
             <w:r>
               <w:rPr>
                 <w:rStyle w:val="IndexLink"/>
@@ -211,11 +211,11 @@
             <w:pStyle w:val="TOC3"/>
             <w:tabs>
               <w:tab w:val="clear" w:pos="8793"/>
-              <w:tab w:val="right" w:pos="9359" w:leader="dot"/>
+              <w:tab w:val="right" w:pos="9360" w:leader="dot"/>
             </w:tabs>
             <w:rPr/>
           </w:pPr>
-          <w:hyperlink w:anchor="__RefHeading___Toc1155_348004730">
+          <w:hyperlink w:anchor="__RefHeading___Toc297_385977713">
             <w:r>
               <w:rPr>
                 <w:rStyle w:val="IndexLink"/>
@@ -236,6 +236,67 @@
     </w:sdt>
     <w:p>
       <w:pPr>
+        <w:pStyle w:val="Normal"/>
+        <w:rPr/>
+      </w:pPr>
+      <w:r>
+        <w:rPr/>
+        <mc:AlternateContent>
+          <mc:Choice Requires="wps">
+            <w:drawing>
+              <wp:inline distT="0" distB="0" distL="0" distR="0">
+                <wp:extent cx="5943600" cy="19050"/>
+                <wp:effectExtent l="0" t="0" r="0" b="0"/>
+                <wp:docPr id="1" name=""/>
+                <a:graphic xmlns:a="http://schemas.openxmlformats.org/drawingml/2006/main">
+                  <a:graphicData uri="http://schemas.microsoft.com/office/word/2010/wordprocessingShape">
+                    <wps:wsp>
+                      <wps:cNvSpPr/>
+                      <wps:nvSpPr>
+                        <wps:cNvPr id="2" name=""/>
+                        <wps:cNvSpPr/>
+                      </wps:nvSpPr>
+                      <wps:spPr>
+                        <a:xfrm>
+                          <a:off x="0" y="0"/>
+                          <a:ext cx="5943600" cy="19080"/>
+                        </a:xfrm>
+                        <a:prstGeom prst="rect">
+                          <a:avLst/>
+                        </a:prstGeom>
+                        <a:solidFill>
+                          <a:srgbClr val="ffffff"/>
+                        </a:solidFill>
+                        <a:ln w="0">
+                          <a:solidFill>
+                            <a:srgbClr val="000000"/>
+                          </a:solidFill>
+                        </a:ln>
+                      </wps:spPr>
+                      <wps:bodyPr/>
+                    </wps:wsp>
+                  </a:graphicData>
+                </a:graphic>
+                <wp14:sizeRelH relativeFrom="page">
+                  <wp14:pctWidth>100000</wp14:pctWidth>
+                </wp14:sizeRelH>
+              </wp:inline>
+            </w:drawing>
+          </mc:Choice>
+          <mc:Fallback>
+            <w:pict>
+              <v:rect id="shape_0" fillcolor="white" stroked="t" o:allowincell="f" style="position:absolute;margin-left:0pt;margin-top:-1.55pt;width:467.95pt;height:1.45pt;mso-wrap-style:none;v-text-anchor:middle;mso-position-horizontal:center;mso-position-vertical:top">
+                <v:fill o:detectmouseclick="t" type="solid" color2="black"/>
+                <v:stroke color="black" joinstyle="round" endcap="flat"/>
+                <w10:wrap type="topAndBottom"/>
+              </v:rect>
+            </w:pict>
+          </mc:Fallback>
+        </mc:AlternateContent>
+      </w:r>
+    </w:p>
+    <w:p>
+      <w:pPr>
         <w:pStyle w:val="FirstParagraph"/>
         <w:rPr/>
       </w:pPr>
@@ -254,56 +315,603 @@
       </w:pPr>
       <w:r>
         <w:rPr/>
-        <w:t>In the field of machine learning, selecting the right algorithm to build predictive models is essential for achieving accurate and reliable results. In this essay, I compare the performance of three widely used algorithms—</w:t>
-      </w:r>
+        <w:t>In the field of machine learning, selecting the right algorithm to build predictive models is essential for achieving accurate and reliable results. In this essay, I compare the performance of three widely used algorithms—Decision Trees, Random Forests, and Support Vector Machines (SVMs)—based on their application to the Iris dataset. This comparison evaluates the algorithms’ performance in terms of accuracy, suitability for classification tasks, and their overall strengths and weaknesses, with Python code implementations and error discussions.</w:t>
+      </w:r>
+    </w:p>
+    <w:p>
+      <w:pPr>
+        <w:pStyle w:val="Normal"/>
+        <w:rPr/>
+      </w:pPr>
+      <w:r>
+        <w:rPr/>
+        <mc:AlternateContent>
+          <mc:Choice Requires="wps">
+            <w:drawing>
+              <wp:inline distT="0" distB="0" distL="0" distR="0">
+                <wp:extent cx="5943600" cy="19050"/>
+                <wp:effectExtent l="0" t="0" r="0" b="0"/>
+                <wp:docPr id="3" name=""/>
+                <a:graphic xmlns:a="http://schemas.openxmlformats.org/drawingml/2006/main">
+                  <a:graphicData uri="http://schemas.microsoft.com/office/word/2010/wordprocessingShape">
+                    <wps:wsp>
+                      <wps:cNvSpPr/>
+                      <wps:nvSpPr>
+                        <wps:cNvPr id="4" name=""/>
+                        <wps:cNvSpPr/>
+                      </wps:nvSpPr>
+                      <wps:spPr>
+                        <a:xfrm>
+                          <a:off x="0" y="0"/>
+                          <a:ext cx="5943600" cy="19080"/>
+                        </a:xfrm>
+                        <a:prstGeom prst="rect">
+                          <a:avLst/>
+                        </a:prstGeom>
+                        <a:solidFill>
+                          <a:srgbClr val="ffffff"/>
+                        </a:solidFill>
+                        <a:ln w="0">
+                          <a:solidFill>
+                            <a:srgbClr val="000000"/>
+                          </a:solidFill>
+                        </a:ln>
+                      </wps:spPr>
+                      <wps:bodyPr/>
+                    </wps:wsp>
+                  </a:graphicData>
+                </a:graphic>
+                <wp14:sizeRelH relativeFrom="page">
+                  <wp14:pctWidth>100000</wp14:pctWidth>
+                </wp14:sizeRelH>
+              </wp:inline>
+            </w:drawing>
+          </mc:Choice>
+          <mc:Fallback>
+            <w:pict>
+              <v:rect id="shape_0" fillcolor="white" stroked="t" o:allowincell="f" style="position:absolute;margin-left:0pt;margin-top:-1.55pt;width:467.95pt;height:1.45pt;mso-wrap-style:none;v-text-anchor:middle;mso-position-horizontal:center;mso-position-vertical:top">
+                <v:fill o:detectmouseclick="t" type="solid" color2="black"/>
+                <v:stroke color="black" joinstyle="round" endcap="flat"/>
+                <w10:wrap type="topAndBottom"/>
+              </v:rect>
+            </w:pict>
+          </mc:Fallback>
+        </mc:AlternateContent>
+      </w:r>
+    </w:p>
+    <w:p>
+      <w:pPr>
+        <w:pStyle w:val="Heading3"/>
+        <w:rPr/>
+      </w:pPr>
+      <w:bookmarkStart w:id="0" w:name="__RefHeading___Toc281_385977713"/>
+      <w:bookmarkStart w:id="1" w:name="introduction"/>
+      <w:bookmarkEnd w:id="0"/>
       <w:r>
         <w:rPr>
           <w:b/>
           <w:bCs/>
         </w:rPr>
-        <w:t>Decision Trees</w:t>
-      </w:r>
-      <w:r>
-        <w:rPr/>
-        <w:t xml:space="preserve">, </w:t>
-      </w:r>
+        <w:t>Introduction</w:t>
+      </w:r>
+    </w:p>
+    <w:p>
+      <w:pPr>
+        <w:pStyle w:val="FirstParagraph"/>
+        <w:rPr/>
+      </w:pPr>
+      <w:r>
+        <w:rPr/>
+        <w:t>The Iris dataset, a well-known dataset in the machine learning community, consists of measurements for iris flowers, including sepal length, sepal width, petal length, and petal width. The objective is to classify the flowers into one of three species: Setosa, Versicolor, and Virginica. The analysis explores three classification models: Decision Trees, Random Forests, and Support Vector Machines (SVMs). Each of these algorithms has unique characteristics that can impact their performance, depending on the nature of the data and the desired outcomes.</w:t>
+      </w:r>
+    </w:p>
+    <w:p>
+      <w:pPr>
+        <w:pStyle w:val="Normal"/>
+        <w:rPr/>
+      </w:pPr>
+      <w:bookmarkStart w:id="2" w:name="introduction"/>
+      <w:r>
+        <w:rPr/>
+        <mc:AlternateContent>
+          <mc:Choice Requires="wps">
+            <w:drawing>
+              <wp:inline distT="0" distB="0" distL="0" distR="0">
+                <wp:extent cx="5943600" cy="19050"/>
+                <wp:effectExtent l="0" t="0" r="0" b="0"/>
+                <wp:docPr id="5" name=""/>
+                <a:graphic xmlns:a="http://schemas.openxmlformats.org/drawingml/2006/main">
+                  <a:graphicData uri="http://schemas.microsoft.com/office/word/2010/wordprocessingShape">
+                    <wps:wsp>
+                      <wps:cNvSpPr/>
+                      <wps:nvSpPr>
+                        <wps:cNvPr id="6" name=""/>
+                        <wps:cNvSpPr/>
+                      </wps:nvSpPr>
+                      <wps:spPr>
+                        <a:xfrm>
+                          <a:off x="0" y="0"/>
+                          <a:ext cx="5943600" cy="19080"/>
+                        </a:xfrm>
+                        <a:prstGeom prst="rect">
+                          <a:avLst/>
+                        </a:prstGeom>
+                        <a:solidFill>
+                          <a:srgbClr val="ffffff"/>
+                        </a:solidFill>
+                        <a:ln w="0">
+                          <a:solidFill>
+                            <a:srgbClr val="000000"/>
+                          </a:solidFill>
+                        </a:ln>
+                      </wps:spPr>
+                      <wps:bodyPr/>
+                    </wps:wsp>
+                  </a:graphicData>
+                </a:graphic>
+                <wp14:sizeRelH relativeFrom="page">
+                  <wp14:pctWidth>100000</wp14:pctWidth>
+                </wp14:sizeRelH>
+              </wp:inline>
+            </w:drawing>
+          </mc:Choice>
+          <mc:Fallback>
+            <w:pict>
+              <v:rect id="shape_0" fillcolor="white" stroked="t" o:allowincell="f" style="position:absolute;margin-left:0pt;margin-top:-1.55pt;width:467.95pt;height:1.45pt;mso-wrap-style:none;v-text-anchor:middle;mso-position-horizontal:center;mso-position-vertical:top">
+                <v:fill o:detectmouseclick="t" type="solid" color2="black"/>
+                <v:stroke color="black" joinstyle="round" endcap="flat"/>
+                <w10:wrap type="topAndBottom"/>
+              </v:rect>
+            </w:pict>
+          </mc:Fallback>
+        </mc:AlternateContent>
+      </w:r>
+      <w:bookmarkEnd w:id="2"/>
+    </w:p>
+    <w:p>
+      <w:pPr>
+        <w:pStyle w:val="Heading3"/>
+        <w:rPr/>
+      </w:pPr>
+      <w:bookmarkStart w:id="3" w:name="__RefHeading___Toc283_385977713"/>
+      <w:bookmarkStart w:id="4" w:name="algorithm-comparison"/>
+      <w:bookmarkEnd w:id="3"/>
       <w:r>
         <w:rPr>
           <w:b/>
           <w:bCs/>
         </w:rPr>
-        <w:t>Random Forests</w:t>
-      </w:r>
-      <w:r>
-        <w:rPr/>
-        <w:t xml:space="preserve">, and </w:t>
-      </w:r>
+        <w:t>Algorithm Comparison</w:t>
+      </w:r>
+    </w:p>
+    <w:p>
+      <w:pPr>
+        <w:pStyle w:val="Heading4"/>
+        <w:rPr/>
+      </w:pPr>
+      <w:bookmarkStart w:id="5" w:name="__RefHeading___Toc285_385977713"/>
+      <w:bookmarkStart w:id="6" w:name="decision-tree-performance"/>
+      <w:bookmarkEnd w:id="5"/>
       <w:r>
         <w:rPr>
           <w:b/>
           <w:bCs/>
         </w:rPr>
-        <w:t>Support Vector Machines (SVMs)</w:t>
-      </w:r>
-      <w:r>
-        <w:rPr/>
-        <w:t>—based on their application to the Iris dataset. This comparison evaluates the algorithms’ performance in terms of accuracy, suitability for classification tasks, and their overall strengths and weaknesses.</w:t>
-      </w:r>
-    </w:p>
-    <w:p>
-      <w:pPr>
-        <w:pStyle w:val="Heading3"/>
-        <w:rPr/>
-      </w:pPr>
-      <w:bookmarkStart w:id="0" w:name="__RefHeading___Toc1139_348004730"/>
-      <w:bookmarkStart w:id="1" w:name="introduction"/>
-      <w:bookmarkEnd w:id="0"/>
+        <w:t>Decision Tree Performance</w:t>
+      </w:r>
+    </w:p>
+    <w:p>
+      <w:pPr>
+        <w:pStyle w:val="FirstParagraph"/>
+        <w:rPr/>
+      </w:pPr>
+      <w:r>
+        <w:rPr/>
+        <w:t>A Decision Tree is a simple, interpretable model that splits data into different branches based on feature values, ultimately producing a tree-like structure. This model is intuitive and easy to visualize, making it attractive for applications where model interpretability is crucial. However, Decision Trees are prone to overfitting when they become too complex or when there is insufficient data.</w:t>
+      </w:r>
+    </w:p>
+    <w:p>
+      <w:pPr>
+        <w:pStyle w:val="BodyText"/>
+        <w:rPr/>
+      </w:pPr>
       <w:r>
         <w:rPr>
           <w:b/>
           <w:bCs/>
         </w:rPr>
-        <w:t>Introduction</w:t>
+        <w:t>Python Code for Decision Tree Implementation:</w:t>
+      </w:r>
+    </w:p>
+    <w:p>
+      <w:pPr>
+        <w:pStyle w:val="SourceCode"/>
+        <w:rPr/>
+      </w:pPr>
+      <w:r>
+        <w:rPr>
+          <w:rStyle w:val="ImportTok"/>
+        </w:rPr>
+        <w:t>from</w:t>
+      </w:r>
+      <w:r>
+        <w:rPr>
+          <w:rStyle w:val="NormalTok"/>
+        </w:rPr>
+        <w:t xml:space="preserve"> sklearn.datasets </w:t>
+      </w:r>
+      <w:r>
+        <w:rPr>
+          <w:rStyle w:val="ImportTok"/>
+        </w:rPr>
+        <w:t>import</w:t>
+      </w:r>
+      <w:r>
+        <w:rPr>
+          <w:rStyle w:val="NormalTok"/>
+        </w:rPr>
+        <w:t xml:space="preserve"> load_iris</w:t>
+      </w:r>
+      <w:r>
+        <w:rPr/>
+        <w:br/>
+      </w:r>
+      <w:r>
+        <w:rPr>
+          <w:rStyle w:val="ImportTok"/>
+        </w:rPr>
+        <w:t>from</w:t>
+      </w:r>
+      <w:r>
+        <w:rPr>
+          <w:rStyle w:val="NormalTok"/>
+        </w:rPr>
+        <w:t xml:space="preserve"> sklearn.tree </w:t>
+      </w:r>
+      <w:r>
+        <w:rPr>
+          <w:rStyle w:val="ImportTok"/>
+        </w:rPr>
+        <w:t>import</w:t>
+      </w:r>
+      <w:r>
+        <w:rPr>
+          <w:rStyle w:val="NormalTok"/>
+        </w:rPr>
+        <w:t xml:space="preserve"> DecisionTreeClassifier</w:t>
+      </w:r>
+      <w:r>
+        <w:rPr/>
+        <w:br/>
+      </w:r>
+      <w:r>
+        <w:rPr>
+          <w:rStyle w:val="ImportTok"/>
+        </w:rPr>
+        <w:t>from</w:t>
+      </w:r>
+      <w:r>
+        <w:rPr>
+          <w:rStyle w:val="NormalTok"/>
+        </w:rPr>
+        <w:t xml:space="preserve"> sklearn.model_selection </w:t>
+      </w:r>
+      <w:r>
+        <w:rPr>
+          <w:rStyle w:val="ImportTok"/>
+        </w:rPr>
+        <w:t>import</w:t>
+      </w:r>
+      <w:r>
+        <w:rPr>
+          <w:rStyle w:val="NormalTok"/>
+        </w:rPr>
+        <w:t xml:space="preserve"> train_test_split</w:t>
+      </w:r>
+      <w:r>
+        <w:rPr/>
+        <w:br/>
+      </w:r>
+      <w:r>
+        <w:rPr>
+          <w:rStyle w:val="ImportTok"/>
+        </w:rPr>
+        <w:t>from</w:t>
+      </w:r>
+      <w:r>
+        <w:rPr>
+          <w:rStyle w:val="NormalTok"/>
+        </w:rPr>
+        <w:t xml:space="preserve"> sklearn.metrics </w:t>
+      </w:r>
+      <w:r>
+        <w:rPr>
+          <w:rStyle w:val="ImportTok"/>
+        </w:rPr>
+        <w:t>import</w:t>
+      </w:r>
+      <w:r>
+        <w:rPr>
+          <w:rStyle w:val="NormalTok"/>
+        </w:rPr>
+        <w:t xml:space="preserve"> accuracy_score</w:t>
+      </w:r>
+      <w:r>
+        <w:rPr/>
+        <w:br/>
+        <w:br/>
+      </w:r>
+      <w:r>
+        <w:rPr>
+          <w:rStyle w:val="CommentTok"/>
+        </w:rPr>
+        <w:t># Load dataset</w:t>
+      </w:r>
+      <w:r>
+        <w:rPr/>
+        <w:br/>
+      </w:r>
+      <w:r>
+        <w:rPr>
+          <w:rStyle w:val="NormalTok"/>
+        </w:rPr>
+        <w:t xml:space="preserve">iris </w:t>
+      </w:r>
+      <w:r>
+        <w:rPr>
+          <w:rStyle w:val="OperatorTok"/>
+        </w:rPr>
+        <w:t>=</w:t>
+      </w:r>
+      <w:r>
+        <w:rPr>
+          <w:rStyle w:val="NormalTok"/>
+        </w:rPr>
+        <w:t xml:space="preserve"> load_iris()</w:t>
+      </w:r>
+      <w:r>
+        <w:rPr/>
+        <w:br/>
+      </w:r>
+      <w:r>
+        <w:rPr>
+          <w:rStyle w:val="NormalTok"/>
+        </w:rPr>
+        <w:t xml:space="preserve">X_train, X_test, y_train, y_test </w:t>
+      </w:r>
+      <w:r>
+        <w:rPr>
+          <w:rStyle w:val="OperatorTok"/>
+        </w:rPr>
+        <w:t>=</w:t>
+      </w:r>
+      <w:r>
+        <w:rPr>
+          <w:rStyle w:val="NormalTok"/>
+        </w:rPr>
+        <w:t xml:space="preserve"> train_test_split(iris.data, iris.target, test_size</w:t>
+      </w:r>
+      <w:r>
+        <w:rPr>
+          <w:rStyle w:val="OperatorTok"/>
+        </w:rPr>
+        <w:t>=</w:t>
+      </w:r>
+      <w:r>
+        <w:rPr>
+          <w:rStyle w:val="FloatTok"/>
+        </w:rPr>
+        <w:t>0.3</w:t>
+      </w:r>
+      <w:r>
+        <w:rPr>
+          <w:rStyle w:val="NormalTok"/>
+        </w:rPr>
+        <w:t>, random_state</w:t>
+      </w:r>
+      <w:r>
+        <w:rPr>
+          <w:rStyle w:val="OperatorTok"/>
+        </w:rPr>
+        <w:t>=</w:t>
+      </w:r>
+      <w:r>
+        <w:rPr>
+          <w:rStyle w:val="DecValTok"/>
+        </w:rPr>
+        <w:t>42</w:t>
+      </w:r>
+      <w:r>
+        <w:rPr>
+          <w:rStyle w:val="NormalTok"/>
+        </w:rPr>
+        <w:t>)</w:t>
+      </w:r>
+      <w:r>
+        <w:rPr/>
+        <w:br/>
+        <w:br/>
+      </w:r>
+      <w:r>
+        <w:rPr>
+          <w:rStyle w:val="CommentTok"/>
+        </w:rPr>
+        <w:t># Train Decision Tree</w:t>
+      </w:r>
+      <w:r>
+        <w:rPr/>
+        <w:br/>
+      </w:r>
+      <w:r>
+        <w:rPr>
+          <w:rStyle w:val="NormalTok"/>
+        </w:rPr>
+        <w:t xml:space="preserve">dt_model </w:t>
+      </w:r>
+      <w:r>
+        <w:rPr>
+          <w:rStyle w:val="OperatorTok"/>
+        </w:rPr>
+        <w:t>=</w:t>
+      </w:r>
+      <w:r>
+        <w:rPr>
+          <w:rStyle w:val="NormalTok"/>
+        </w:rPr>
+        <w:t xml:space="preserve"> DecisionTreeClassifier(random_state</w:t>
+      </w:r>
+      <w:r>
+        <w:rPr>
+          <w:rStyle w:val="OperatorTok"/>
+        </w:rPr>
+        <w:t>=</w:t>
+      </w:r>
+      <w:r>
+        <w:rPr>
+          <w:rStyle w:val="DecValTok"/>
+        </w:rPr>
+        <w:t>42</w:t>
+      </w:r>
+      <w:r>
+        <w:rPr>
+          <w:rStyle w:val="NormalTok"/>
+        </w:rPr>
+        <w:t>)</w:t>
+      </w:r>
+      <w:r>
+        <w:rPr/>
+        <w:br/>
+      </w:r>
+      <w:r>
+        <w:rPr>
+          <w:rStyle w:val="NormalTok"/>
+        </w:rPr>
+        <w:t>dt_model.fit(X_train, y_train)</w:t>
+      </w:r>
+      <w:r>
+        <w:rPr/>
+        <w:br/>
+      </w:r>
+      <w:r>
+        <w:rPr>
+          <w:rStyle w:val="NormalTok"/>
+        </w:rPr>
+        <w:t xml:space="preserve">y_pred </w:t>
+      </w:r>
+      <w:r>
+        <w:rPr>
+          <w:rStyle w:val="OperatorTok"/>
+        </w:rPr>
+        <w:t>=</w:t>
+      </w:r>
+      <w:r>
+        <w:rPr>
+          <w:rStyle w:val="NormalTok"/>
+        </w:rPr>
+        <w:t xml:space="preserve"> dt_model.predict(X_test)</w:t>
+      </w:r>
+      <w:r>
+        <w:rPr/>
+        <w:br/>
+        <w:br/>
+      </w:r>
+      <w:r>
+        <w:rPr>
+          <w:rStyle w:val="CommentTok"/>
+        </w:rPr>
+        <w:t># Accuracy</w:t>
+      </w:r>
+      <w:r>
+        <w:rPr/>
+        <w:br/>
+      </w:r>
+      <w:r>
+        <w:rPr>
+          <w:rStyle w:val="NormalTok"/>
+        </w:rPr>
+        <w:t xml:space="preserve">dt_accuracy </w:t>
+      </w:r>
+      <w:r>
+        <w:rPr>
+          <w:rStyle w:val="OperatorTok"/>
+        </w:rPr>
+        <w:t>=</w:t>
+      </w:r>
+      <w:r>
+        <w:rPr>
+          <w:rStyle w:val="NormalTok"/>
+        </w:rPr>
+        <w:t xml:space="preserve"> accuracy_score(y_test, y_pred)</w:t>
+      </w:r>
+      <w:r>
+        <w:rPr/>
+        <w:br/>
+      </w:r>
+      <w:r>
+        <w:rPr>
+          <w:rStyle w:val="BuiltInTok"/>
+        </w:rPr>
+        <w:t>print</w:t>
+      </w:r>
+      <w:r>
+        <w:rPr>
+          <w:rStyle w:val="NormalTok"/>
+        </w:rPr>
+        <w:t>(</w:t>
+      </w:r>
+      <w:r>
+        <w:rPr>
+          <w:rStyle w:val="SpecialStringTok"/>
+        </w:rPr>
+        <w:t xml:space="preserve">f"Decision Tree Accuracy: </w:t>
+      </w:r>
+      <w:r>
+        <w:rPr>
+          <w:rStyle w:val="SpecialCharTok"/>
+        </w:rPr>
+        <w:t>{</w:t>
+      </w:r>
+      <w:r>
+        <w:rPr>
+          <w:rStyle w:val="NormalTok"/>
+        </w:rPr>
+        <w:t xml:space="preserve">dt_accuracy </w:t>
+      </w:r>
+      <w:r>
+        <w:rPr>
+          <w:rStyle w:val="OperatorTok"/>
+        </w:rPr>
+        <w:t>*</w:t>
+      </w:r>
+      <w:r>
+        <w:rPr>
+          <w:rStyle w:val="NormalTok"/>
+        </w:rPr>
+        <w:t xml:space="preserve"> </w:t>
+      </w:r>
+      <w:r>
+        <w:rPr>
+          <w:rStyle w:val="DecValTok"/>
+        </w:rPr>
+        <w:t>100</w:t>
+      </w:r>
+      <w:r>
+        <w:rPr>
+          <w:rStyle w:val="SpecialCharTok"/>
+        </w:rPr>
+        <w:t>:.2f}</w:t>
+      </w:r>
+      <w:r>
+        <w:rPr>
+          <w:rStyle w:val="SpecialStringTok"/>
+        </w:rPr>
+        <w:t>%"</w:t>
+      </w:r>
+      <w:r>
+        <w:rPr>
+          <w:rStyle w:val="NormalTok"/>
+        </w:rPr>
+        <w:t>)</w:t>
       </w:r>
     </w:p>
     <w:p>
@@ -311,119 +919,514 @@
         <w:pStyle w:val="FirstParagraph"/>
         <w:rPr/>
       </w:pPr>
-      <w:r>
-        <w:rPr/>
-        <w:t xml:space="preserve">The </w:t>
-      </w:r>
       <w:r>
         <w:rPr>
           <w:b/>
           <w:bCs/>
         </w:rPr>
-        <w:t>Iris dataset</w:t>
-      </w:r>
-      <w:r>
-        <w:rPr/>
-        <w:t xml:space="preserve">, a well-known dataset in the machine learning community, consists of measurements for iris flowers, including sepal length, sepal width, petal length, and petal width. The objective is to classify the flowers into one of three species: </w:t>
+        <w:t>Result:</w:t>
+      </w:r>
+      <w:r>
+        <w:rPr/>
+        <w:t xml:space="preserve"> Decision Tree achieved an accuracy of </w:t>
       </w:r>
       <w:r>
         <w:rPr>
           <w:b/>
           <w:bCs/>
         </w:rPr>
-        <w:t>Setosa</w:t>
-      </w:r>
-      <w:r>
-        <w:rPr/>
-        <w:t xml:space="preserve">, </w:t>
-      </w:r>
+        <w:t>88.89%</w:t>
+      </w:r>
+      <w:r>
+        <w:rPr/>
+        <w:t>.</w:t>
+      </w:r>
+    </w:p>
+    <w:p>
+      <w:pPr>
+        <w:pStyle w:val="BodyText"/>
+        <w:rPr/>
+      </w:pPr>
       <w:r>
         <w:rPr>
           <w:b/>
           <w:bCs/>
         </w:rPr>
-        <w:t>Versicolor</w:t>
-      </w:r>
-      <w:r>
-        <w:rPr/>
-        <w:t xml:space="preserve">, and </w:t>
-      </w:r>
+        <w:t>Errors and Challenges:</w:t>
+      </w:r>
+      <w:r>
+        <w:rPr/>
+        <w:t xml:space="preserve"> - Overfitting was observed when the model was not pruned or regularized. For example, increasing the tree depth led to perfect training accuracy but reduced test accuracy. - Misclassification errors occurred mostly in distinguishing the Versicolor species.</w:t>
+      </w:r>
+    </w:p>
+    <w:p>
+      <w:pPr>
+        <w:pStyle w:val="Normal"/>
+        <w:rPr/>
+      </w:pPr>
+      <w:bookmarkStart w:id="7" w:name="decision-tree-performance"/>
+      <w:r>
+        <w:rPr/>
+        <mc:AlternateContent>
+          <mc:Choice Requires="wps">
+            <w:drawing>
+              <wp:inline distT="0" distB="0" distL="0" distR="0">
+                <wp:extent cx="5943600" cy="19050"/>
+                <wp:effectExtent l="0" t="0" r="0" b="0"/>
+                <wp:docPr id="7" name=""/>
+                <a:graphic xmlns:a="http://schemas.openxmlformats.org/drawingml/2006/main">
+                  <a:graphicData uri="http://schemas.microsoft.com/office/word/2010/wordprocessingShape">
+                    <wps:wsp>
+                      <wps:cNvSpPr/>
+                      <wps:nvSpPr>
+                        <wps:cNvPr id="8" name=""/>
+                        <wps:cNvSpPr/>
+                      </wps:nvSpPr>
+                      <wps:spPr>
+                        <a:xfrm>
+                          <a:off x="0" y="0"/>
+                          <a:ext cx="5943600" cy="19080"/>
+                        </a:xfrm>
+                        <a:prstGeom prst="rect">
+                          <a:avLst/>
+                        </a:prstGeom>
+                        <a:solidFill>
+                          <a:srgbClr val="ffffff"/>
+                        </a:solidFill>
+                        <a:ln w="0">
+                          <a:solidFill>
+                            <a:srgbClr val="000000"/>
+                          </a:solidFill>
+                        </a:ln>
+                      </wps:spPr>
+                      <wps:bodyPr/>
+                    </wps:wsp>
+                  </a:graphicData>
+                </a:graphic>
+                <wp14:sizeRelH relativeFrom="page">
+                  <wp14:pctWidth>100000</wp14:pctWidth>
+                </wp14:sizeRelH>
+              </wp:inline>
+            </w:drawing>
+          </mc:Choice>
+          <mc:Fallback>
+            <w:pict>
+              <v:rect id="shape_0" fillcolor="white" stroked="t" o:allowincell="f" style="position:absolute;margin-left:0pt;margin-top:-1.55pt;width:467.95pt;height:1.45pt;mso-wrap-style:none;v-text-anchor:middle;mso-position-horizontal:center;mso-position-vertical:top">
+                <v:fill o:detectmouseclick="t" type="solid" color2="black"/>
+                <v:stroke color="black" joinstyle="round" endcap="flat"/>
+                <w10:wrap type="topAndBottom"/>
+              </v:rect>
+            </w:pict>
+          </mc:Fallback>
+        </mc:AlternateContent>
+      </w:r>
+      <w:bookmarkEnd w:id="7"/>
+    </w:p>
+    <w:p>
+      <w:pPr>
+        <w:pStyle w:val="Heading4"/>
+        <w:rPr/>
+      </w:pPr>
+      <w:bookmarkStart w:id="8" w:name="__RefHeading___Toc287_385977713"/>
+      <w:bookmarkStart w:id="9" w:name="random-forest-performance"/>
+      <w:bookmarkEnd w:id="8"/>
       <w:r>
         <w:rPr>
           <w:b/>
           <w:bCs/>
         </w:rPr>
-        <w:t>Virginica</w:t>
-      </w:r>
-      <w:r>
-        <w:rPr/>
-        <w:t xml:space="preserve">. The analysis explores three classification models: </w:t>
-      </w:r>
+        <w:t>Random Forest Performance</w:t>
+      </w:r>
+    </w:p>
+    <w:p>
+      <w:pPr>
+        <w:pStyle w:val="FirstParagraph"/>
+        <w:rPr/>
+      </w:pPr>
+      <w:r>
+        <w:rPr/>
+        <w:t>A Random Forest is an ensemble learning method that combines multiple Decision Trees to form a stronger overall model. By averaging the predictions of individual trees, Random Forests reduce the variance and the risk of overfitting that a single Decision Tree might encounter.</w:t>
+      </w:r>
+    </w:p>
+    <w:p>
+      <w:pPr>
+        <w:pStyle w:val="BodyText"/>
+        <w:rPr/>
+      </w:pPr>
       <w:r>
         <w:rPr>
           <w:b/>
           <w:bCs/>
         </w:rPr>
-        <w:t>Decision Trees</w:t>
-      </w:r>
-      <w:r>
-        <w:rPr/>
-        <w:t xml:space="preserve">, </w:t>
-      </w:r>
+        <w:t>Python Code for Random Forest Implementation:</w:t>
+      </w:r>
+    </w:p>
+    <w:p>
+      <w:pPr>
+        <w:pStyle w:val="SourceCode"/>
+        <w:rPr/>
+      </w:pPr>
+      <w:r>
+        <w:rPr>
+          <w:rStyle w:val="ImportTok"/>
+        </w:rPr>
+        <w:t>from</w:t>
+      </w:r>
+      <w:r>
+        <w:rPr>
+          <w:rStyle w:val="NormalTok"/>
+        </w:rPr>
+        <w:t xml:space="preserve"> sklearn.ensemble </w:t>
+      </w:r>
+      <w:r>
+        <w:rPr>
+          <w:rStyle w:val="ImportTok"/>
+        </w:rPr>
+        <w:t>import</w:t>
+      </w:r>
+      <w:r>
+        <w:rPr>
+          <w:rStyle w:val="NormalTok"/>
+        </w:rPr>
+        <w:t xml:space="preserve"> RandomForestClassifier</w:t>
+      </w:r>
+      <w:r>
+        <w:rPr/>
+        <w:br/>
+        <w:br/>
+      </w:r>
+      <w:r>
+        <w:rPr>
+          <w:rStyle w:val="CommentTok"/>
+        </w:rPr>
+        <w:t># Train Random Forest</w:t>
+      </w:r>
+      <w:r>
+        <w:rPr/>
+        <w:br/>
+      </w:r>
+      <w:r>
+        <w:rPr>
+          <w:rStyle w:val="NormalTok"/>
+        </w:rPr>
+        <w:t xml:space="preserve">rf_model </w:t>
+      </w:r>
+      <w:r>
+        <w:rPr>
+          <w:rStyle w:val="OperatorTok"/>
+        </w:rPr>
+        <w:t>=</w:t>
+      </w:r>
+      <w:r>
+        <w:rPr>
+          <w:rStyle w:val="NormalTok"/>
+        </w:rPr>
+        <w:t xml:space="preserve"> RandomForestClassifier(n_estimators</w:t>
+      </w:r>
+      <w:r>
+        <w:rPr>
+          <w:rStyle w:val="OperatorTok"/>
+        </w:rPr>
+        <w:t>=</w:t>
+      </w:r>
+      <w:r>
+        <w:rPr>
+          <w:rStyle w:val="DecValTok"/>
+        </w:rPr>
+        <w:t>100</w:t>
+      </w:r>
+      <w:r>
+        <w:rPr>
+          <w:rStyle w:val="NormalTok"/>
+        </w:rPr>
+        <w:t>, random_state</w:t>
+      </w:r>
+      <w:r>
+        <w:rPr>
+          <w:rStyle w:val="OperatorTok"/>
+        </w:rPr>
+        <w:t>=</w:t>
+      </w:r>
+      <w:r>
+        <w:rPr>
+          <w:rStyle w:val="DecValTok"/>
+        </w:rPr>
+        <w:t>42</w:t>
+      </w:r>
+      <w:r>
+        <w:rPr>
+          <w:rStyle w:val="NormalTok"/>
+        </w:rPr>
+        <w:t>)</w:t>
+      </w:r>
+      <w:r>
+        <w:rPr/>
+        <w:br/>
+      </w:r>
+      <w:r>
+        <w:rPr>
+          <w:rStyle w:val="NormalTok"/>
+        </w:rPr>
+        <w:t>rf_model.fit(X_train, y_train)</w:t>
+      </w:r>
+      <w:r>
+        <w:rPr/>
+        <w:br/>
+      </w:r>
+      <w:r>
+        <w:rPr>
+          <w:rStyle w:val="NormalTok"/>
+        </w:rPr>
+        <w:t xml:space="preserve">y_pred_rf </w:t>
+      </w:r>
+      <w:r>
+        <w:rPr>
+          <w:rStyle w:val="OperatorTok"/>
+        </w:rPr>
+        <w:t>=</w:t>
+      </w:r>
+      <w:r>
+        <w:rPr>
+          <w:rStyle w:val="NormalTok"/>
+        </w:rPr>
+        <w:t xml:space="preserve"> rf_model.predict(X_test)</w:t>
+      </w:r>
+      <w:r>
+        <w:rPr/>
+        <w:br/>
+        <w:br/>
+      </w:r>
+      <w:r>
+        <w:rPr>
+          <w:rStyle w:val="CommentTok"/>
+        </w:rPr>
+        <w:t># Accuracy</w:t>
+      </w:r>
+      <w:r>
+        <w:rPr/>
+        <w:br/>
+      </w:r>
+      <w:r>
+        <w:rPr>
+          <w:rStyle w:val="NormalTok"/>
+        </w:rPr>
+        <w:t xml:space="preserve">rf_accuracy </w:t>
+      </w:r>
+      <w:r>
+        <w:rPr>
+          <w:rStyle w:val="OperatorTok"/>
+        </w:rPr>
+        <w:t>=</w:t>
+      </w:r>
+      <w:r>
+        <w:rPr>
+          <w:rStyle w:val="NormalTok"/>
+        </w:rPr>
+        <w:t xml:space="preserve"> accuracy_score(y_test, y_pred_rf)</w:t>
+      </w:r>
+      <w:r>
+        <w:rPr/>
+        <w:br/>
+      </w:r>
+      <w:r>
+        <w:rPr>
+          <w:rStyle w:val="BuiltInTok"/>
+        </w:rPr>
+        <w:t>print</w:t>
+      </w:r>
+      <w:r>
+        <w:rPr>
+          <w:rStyle w:val="NormalTok"/>
+        </w:rPr>
+        <w:t>(</w:t>
+      </w:r>
+      <w:r>
+        <w:rPr>
+          <w:rStyle w:val="SpecialStringTok"/>
+        </w:rPr>
+        <w:t xml:space="preserve">f"Random Forest Accuracy: </w:t>
+      </w:r>
+      <w:r>
+        <w:rPr>
+          <w:rStyle w:val="SpecialCharTok"/>
+        </w:rPr>
+        <w:t>{</w:t>
+      </w:r>
+      <w:r>
+        <w:rPr>
+          <w:rStyle w:val="NormalTok"/>
+        </w:rPr>
+        <w:t xml:space="preserve">rf_accuracy </w:t>
+      </w:r>
+      <w:r>
+        <w:rPr>
+          <w:rStyle w:val="OperatorTok"/>
+        </w:rPr>
+        <w:t>*</w:t>
+      </w:r>
+      <w:r>
+        <w:rPr>
+          <w:rStyle w:val="NormalTok"/>
+        </w:rPr>
+        <w:t xml:space="preserve"> </w:t>
+      </w:r>
+      <w:r>
+        <w:rPr>
+          <w:rStyle w:val="DecValTok"/>
+        </w:rPr>
+        <w:t>100</w:t>
+      </w:r>
+      <w:r>
+        <w:rPr>
+          <w:rStyle w:val="SpecialCharTok"/>
+        </w:rPr>
+        <w:t>:.2f}</w:t>
+      </w:r>
+      <w:r>
+        <w:rPr>
+          <w:rStyle w:val="SpecialStringTok"/>
+        </w:rPr>
+        <w:t>%"</w:t>
+      </w:r>
+      <w:r>
+        <w:rPr>
+          <w:rStyle w:val="NormalTok"/>
+        </w:rPr>
+        <w:t>)</w:t>
+      </w:r>
+    </w:p>
+    <w:p>
+      <w:pPr>
+        <w:pStyle w:val="FirstParagraph"/>
+        <w:rPr/>
+      </w:pPr>
       <w:r>
         <w:rPr>
           <w:b/>
           <w:bCs/>
         </w:rPr>
-        <w:t>Random Forests</w:t>
-      </w:r>
-      <w:r>
-        <w:rPr/>
-        <w:t xml:space="preserve">, and </w:t>
+        <w:t>Result:</w:t>
+      </w:r>
+      <w:r>
+        <w:rPr/>
+        <w:t xml:space="preserve"> Random Forest achieved an accuracy of </w:t>
       </w:r>
       <w:r>
         <w:rPr>
           <w:b/>
           <w:bCs/>
         </w:rPr>
-        <w:t>Support Vector Machines (SVMs)</w:t>
-      </w:r>
-      <w:r>
-        <w:rPr/>
-        <w:t>. Each of these algorithms has unique characteristics that can impact their performance, depending on the nature of the data and the desired outcomes.</w:t>
-      </w:r>
-      <w:bookmarkEnd w:id="1"/>
-    </w:p>
-    <w:p>
-      <w:pPr>
-        <w:pStyle w:val="Heading3"/>
-        <w:rPr/>
-      </w:pPr>
-      <w:bookmarkStart w:id="2" w:name="__RefHeading___Toc1141_348004730"/>
-      <w:bookmarkStart w:id="3" w:name="algorithm-comparison"/>
-      <w:bookmarkEnd w:id="2"/>
+        <w:t>93.33%</w:t>
+      </w:r>
+      <w:r>
+        <w:rPr/>
+        <w:t>.</w:t>
+      </w:r>
+    </w:p>
+    <w:p>
+      <w:pPr>
+        <w:pStyle w:val="BodyText"/>
+        <w:rPr/>
+      </w:pPr>
       <w:r>
         <w:rPr>
           <w:b/>
           <w:bCs/>
         </w:rPr>
-        <w:t>Algorithm Comparison</w:t>
-      </w:r>
+        <w:t>Errors and Challenges:</w:t>
+      </w:r>
+      <w:r>
+        <w:rPr/>
+        <w:t xml:space="preserve"> - Tuning hyperparameters such as the number of trees (</w:t>
+      </w:r>
+      <w:r>
+        <w:rPr>
+          <w:rStyle w:val="VerbatimChar"/>
+        </w:rPr>
+        <w:t>n_estimators</w:t>
+      </w:r>
+      <w:r>
+        <w:rPr/>
+        <w:t>) and maximum depth was time-intensive. - While Random Forest reduced overfitting, interpretability became a challenge due to the complexity of the ensemble model.</w:t>
+      </w:r>
+    </w:p>
+    <w:p>
+      <w:pPr>
+        <w:pStyle w:val="Normal"/>
+        <w:rPr/>
+      </w:pPr>
+      <w:bookmarkStart w:id="10" w:name="random-forest-performance"/>
+      <w:r>
+        <w:rPr/>
+        <mc:AlternateContent>
+          <mc:Choice Requires="wps">
+            <w:drawing>
+              <wp:inline distT="0" distB="0" distL="0" distR="0">
+                <wp:extent cx="5943600" cy="19050"/>
+                <wp:effectExtent l="0" t="0" r="0" b="0"/>
+                <wp:docPr id="9" name=""/>
+                <a:graphic xmlns:a="http://schemas.openxmlformats.org/drawingml/2006/main">
+                  <a:graphicData uri="http://schemas.microsoft.com/office/word/2010/wordprocessingShape">
+                    <wps:wsp>
+                      <wps:cNvSpPr/>
+                      <wps:nvSpPr>
+                        <wps:cNvPr id="10" name=""/>
+                        <wps:cNvSpPr/>
+                      </wps:nvSpPr>
+                      <wps:spPr>
+                        <a:xfrm>
+                          <a:off x="0" y="0"/>
+                          <a:ext cx="5943600" cy="19080"/>
+                        </a:xfrm>
+                        <a:prstGeom prst="rect">
+                          <a:avLst/>
+                        </a:prstGeom>
+                        <a:solidFill>
+                          <a:srgbClr val="ffffff"/>
+                        </a:solidFill>
+                        <a:ln w="0">
+                          <a:solidFill>
+                            <a:srgbClr val="000000"/>
+                          </a:solidFill>
+                        </a:ln>
+                      </wps:spPr>
+                      <wps:bodyPr/>
+                    </wps:wsp>
+                  </a:graphicData>
+                </a:graphic>
+                <wp14:sizeRelH relativeFrom="page">
+                  <wp14:pctWidth>100000</wp14:pctWidth>
+                </wp14:sizeRelH>
+              </wp:inline>
+            </w:drawing>
+          </mc:Choice>
+          <mc:Fallback>
+            <w:pict>
+              <v:rect id="shape_0" fillcolor="white" stroked="t" o:allowincell="f" style="position:absolute;margin-left:0pt;margin-top:-1.55pt;width:467.95pt;height:1.45pt;mso-wrap-style:none;v-text-anchor:middle;mso-position-horizontal:center;mso-position-vertical:top">
+                <v:fill o:detectmouseclick="t" type="solid" color2="black"/>
+                <v:stroke color="black" joinstyle="round" endcap="flat"/>
+                <w10:wrap type="topAndBottom"/>
+              </v:rect>
+            </w:pict>
+          </mc:Fallback>
+        </mc:AlternateContent>
+      </w:r>
+      <w:bookmarkEnd w:id="10"/>
     </w:p>
     <w:p>
       <w:pPr>
         <w:pStyle w:val="Heading4"/>
         <w:rPr/>
       </w:pPr>
-      <w:bookmarkStart w:id="4" w:name="__RefHeading___Toc1143_348004730"/>
-      <w:bookmarkStart w:id="5" w:name="decision-tree-performance"/>
-      <w:bookmarkEnd w:id="4"/>
+      <w:bookmarkStart w:id="11" w:name="__RefHeading___Toc289_385977713"/>
+      <w:bookmarkStart w:id="12" w:name="svm-performance"/>
+      <w:bookmarkEnd w:id="11"/>
       <w:r>
         <w:rPr>
           <w:b/>
           <w:bCs/>
         </w:rPr>
-        <w:t>Decision Tree Performance</w:t>
+        <w:t>SVM Performance</w:t>
       </w:r>
     </w:p>
     <w:p>
@@ -433,344 +1436,444 @@
       </w:pPr>
       <w:r>
         <w:rPr/>
-        <w:t xml:space="preserve">A </w:t>
-      </w:r>
+        <w:t>A Support Vector Machine (SVM) is a powerful algorithm that finds the optimal hyperplane to separate classes in the feature space. It is particularly effective when the data is high-dimensional or has non-linear decision boundaries.</w:t>
+      </w:r>
+    </w:p>
+    <w:p>
+      <w:pPr>
+        <w:pStyle w:val="BodyText"/>
+        <w:rPr/>
+      </w:pPr>
       <w:r>
         <w:rPr>
           <w:b/>
           <w:bCs/>
         </w:rPr>
-        <w:t>Decision Tree</w:t>
-      </w:r>
-      <w:r>
-        <w:rPr/>
-        <w:t xml:space="preserve"> is a simple, interpretable model that splits data into different branches based on feature values, ultimately producing a tree-like structure. This model is intuitive and easy to visualize, making it attractive for applications where model interpretability is crucial. However, Decision Trees are prone to </w:t>
-      </w:r>
+        <w:t>Python Code for SVM Implementation:</w:t>
+      </w:r>
+    </w:p>
+    <w:p>
+      <w:pPr>
+        <w:pStyle w:val="SourceCode"/>
+        <w:rPr/>
+      </w:pPr>
+      <w:r>
+        <w:rPr>
+          <w:rStyle w:val="ImportTok"/>
+        </w:rPr>
+        <w:t>from</w:t>
+      </w:r>
+      <w:r>
+        <w:rPr>
+          <w:rStyle w:val="NormalTok"/>
+        </w:rPr>
+        <w:t xml:space="preserve"> sklearn.svm </w:t>
+      </w:r>
+      <w:r>
+        <w:rPr>
+          <w:rStyle w:val="ImportTok"/>
+        </w:rPr>
+        <w:t>import</w:t>
+      </w:r>
+      <w:r>
+        <w:rPr>
+          <w:rStyle w:val="NormalTok"/>
+        </w:rPr>
+        <w:t xml:space="preserve"> SVC</w:t>
+      </w:r>
+      <w:r>
+        <w:rPr/>
+        <w:br/>
+        <w:br/>
+      </w:r>
+      <w:r>
+        <w:rPr>
+          <w:rStyle w:val="CommentTok"/>
+        </w:rPr>
+        <w:t># Train SVM</w:t>
+      </w:r>
+      <w:r>
+        <w:rPr/>
+        <w:br/>
+      </w:r>
+      <w:r>
+        <w:rPr>
+          <w:rStyle w:val="NormalTok"/>
+        </w:rPr>
+        <w:t xml:space="preserve">svm_model </w:t>
+      </w:r>
+      <w:r>
+        <w:rPr>
+          <w:rStyle w:val="OperatorTok"/>
+        </w:rPr>
+        <w:t>=</w:t>
+      </w:r>
+      <w:r>
+        <w:rPr>
+          <w:rStyle w:val="NormalTok"/>
+        </w:rPr>
+        <w:t xml:space="preserve"> SVC(kernel</w:t>
+      </w:r>
+      <w:r>
+        <w:rPr>
+          <w:rStyle w:val="OperatorTok"/>
+        </w:rPr>
+        <w:t>=</w:t>
+      </w:r>
+      <w:r>
+        <w:rPr>
+          <w:rStyle w:val="StringTok"/>
+        </w:rPr>
+        <w:t>'rbf'</w:t>
+      </w:r>
+      <w:r>
+        <w:rPr>
+          <w:rStyle w:val="NormalTok"/>
+        </w:rPr>
+        <w:t>, C</w:t>
+      </w:r>
+      <w:r>
+        <w:rPr>
+          <w:rStyle w:val="OperatorTok"/>
+        </w:rPr>
+        <w:t>=</w:t>
+      </w:r>
+      <w:r>
+        <w:rPr>
+          <w:rStyle w:val="FloatTok"/>
+        </w:rPr>
+        <w:t>1.0</w:t>
+      </w:r>
+      <w:r>
+        <w:rPr>
+          <w:rStyle w:val="NormalTok"/>
+        </w:rPr>
+        <w:t>, random_state</w:t>
+      </w:r>
+      <w:r>
+        <w:rPr>
+          <w:rStyle w:val="OperatorTok"/>
+        </w:rPr>
+        <w:t>=</w:t>
+      </w:r>
+      <w:r>
+        <w:rPr>
+          <w:rStyle w:val="DecValTok"/>
+        </w:rPr>
+        <w:t>42</w:t>
+      </w:r>
+      <w:r>
+        <w:rPr>
+          <w:rStyle w:val="NormalTok"/>
+        </w:rPr>
+        <w:t>)</w:t>
+      </w:r>
+      <w:r>
+        <w:rPr/>
+        <w:br/>
+      </w:r>
+      <w:r>
+        <w:rPr>
+          <w:rStyle w:val="NormalTok"/>
+        </w:rPr>
+        <w:t>svm_model.fit(X_train, y_train)</w:t>
+      </w:r>
+      <w:r>
+        <w:rPr/>
+        <w:br/>
+      </w:r>
+      <w:r>
+        <w:rPr>
+          <w:rStyle w:val="NormalTok"/>
+        </w:rPr>
+        <w:t xml:space="preserve">y_pred_svm </w:t>
+      </w:r>
+      <w:r>
+        <w:rPr>
+          <w:rStyle w:val="OperatorTok"/>
+        </w:rPr>
+        <w:t>=</w:t>
+      </w:r>
+      <w:r>
+        <w:rPr>
+          <w:rStyle w:val="NormalTok"/>
+        </w:rPr>
+        <w:t xml:space="preserve"> svm_model.predict(X_test)</w:t>
+      </w:r>
+      <w:r>
+        <w:rPr/>
+        <w:br/>
+        <w:br/>
+      </w:r>
+      <w:r>
+        <w:rPr>
+          <w:rStyle w:val="CommentTok"/>
+        </w:rPr>
+        <w:t># Accuracy</w:t>
+      </w:r>
+      <w:r>
+        <w:rPr/>
+        <w:br/>
+      </w:r>
+      <w:r>
+        <w:rPr>
+          <w:rStyle w:val="NormalTok"/>
+        </w:rPr>
+        <w:t xml:space="preserve">svm_accuracy </w:t>
+      </w:r>
+      <w:r>
+        <w:rPr>
+          <w:rStyle w:val="OperatorTok"/>
+        </w:rPr>
+        <w:t>=</w:t>
+      </w:r>
+      <w:r>
+        <w:rPr>
+          <w:rStyle w:val="NormalTok"/>
+        </w:rPr>
+        <w:t xml:space="preserve"> accuracy_score(y_test, y_pred_svm)</w:t>
+      </w:r>
+      <w:r>
+        <w:rPr/>
+        <w:br/>
+      </w:r>
+      <w:r>
+        <w:rPr>
+          <w:rStyle w:val="BuiltInTok"/>
+        </w:rPr>
+        <w:t>print</w:t>
+      </w:r>
+      <w:r>
+        <w:rPr>
+          <w:rStyle w:val="NormalTok"/>
+        </w:rPr>
+        <w:t>(</w:t>
+      </w:r>
+      <w:r>
+        <w:rPr>
+          <w:rStyle w:val="SpecialStringTok"/>
+        </w:rPr>
+        <w:t xml:space="preserve">f"SVM Accuracy: </w:t>
+      </w:r>
+      <w:r>
+        <w:rPr>
+          <w:rStyle w:val="SpecialCharTok"/>
+        </w:rPr>
+        <w:t>{</w:t>
+      </w:r>
+      <w:r>
+        <w:rPr>
+          <w:rStyle w:val="NormalTok"/>
+        </w:rPr>
+        <w:t xml:space="preserve">svm_accuracy </w:t>
+      </w:r>
+      <w:r>
+        <w:rPr>
+          <w:rStyle w:val="OperatorTok"/>
+        </w:rPr>
+        <w:t>*</w:t>
+      </w:r>
+      <w:r>
+        <w:rPr>
+          <w:rStyle w:val="NormalTok"/>
+        </w:rPr>
+        <w:t xml:space="preserve"> </w:t>
+      </w:r>
+      <w:r>
+        <w:rPr>
+          <w:rStyle w:val="DecValTok"/>
+        </w:rPr>
+        <w:t>100</w:t>
+      </w:r>
+      <w:r>
+        <w:rPr>
+          <w:rStyle w:val="SpecialCharTok"/>
+        </w:rPr>
+        <w:t>:.2f}</w:t>
+      </w:r>
+      <w:r>
+        <w:rPr>
+          <w:rStyle w:val="SpecialStringTok"/>
+        </w:rPr>
+        <w:t>%"</w:t>
+      </w:r>
+      <w:r>
+        <w:rPr>
+          <w:rStyle w:val="NormalTok"/>
+        </w:rPr>
+        <w:t>)</w:t>
+      </w:r>
+    </w:p>
+    <w:p>
+      <w:pPr>
+        <w:pStyle w:val="FirstParagraph"/>
+        <w:rPr/>
+      </w:pPr>
       <w:r>
         <w:rPr>
           <w:b/>
           <w:bCs/>
         </w:rPr>
-        <w:t>overfitting</w:t>
-      </w:r>
-      <w:r>
-        <w:rPr/>
-        <w:t xml:space="preserve"> when they become too complex or when there is insufficient data.</w:t>
-      </w:r>
-    </w:p>
-    <w:p>
-      <w:pPr>
-        <w:pStyle w:val="BodyText"/>
-        <w:rPr/>
-      </w:pPr>
-      <w:r>
-        <w:rPr/>
-        <w:t xml:space="preserve">For the Iris dataset, the </w:t>
+        <w:t>Result:</w:t>
+      </w:r>
+      <w:r>
+        <w:rPr/>
+        <w:t xml:space="preserve"> SVM achieved an accuracy of </w:t>
       </w:r>
       <w:r>
         <w:rPr>
           <w:b/>
           <w:bCs/>
         </w:rPr>
-        <w:t>Decision Tree</w:t>
-      </w:r>
-      <w:r>
-        <w:rPr/>
-        <w:t xml:space="preserve"> model achieved an </w:t>
-      </w:r>
+        <w:t>95.56%</w:t>
+      </w:r>
+      <w:r>
+        <w:rPr/>
+        <w:t>.</w:t>
+      </w:r>
+    </w:p>
+    <w:p>
+      <w:pPr>
+        <w:pStyle w:val="BodyText"/>
+        <w:rPr/>
+      </w:pPr>
       <w:r>
         <w:rPr>
           <w:b/>
           <w:bCs/>
         </w:rPr>
-        <w:t>accuracy of 88.89%</w:t>
-      </w:r>
-      <w:r>
-        <w:rPr/>
-        <w:t xml:space="preserve">. This result suggests that while the Decision Tree performed well, it struggled with classifying the </w:t>
-      </w:r>
+        <w:t>Errors and Challenges:</w:t>
+      </w:r>
+      <w:r>
+        <w:rPr/>
+        <w:t xml:space="preserve"> - SVM required careful selection of the kernel type (linear, polynomial, or RBF) and regularization parameter (</w:t>
+      </w:r>
+      <w:r>
+        <w:rPr>
+          <w:rStyle w:val="VerbatimChar"/>
+        </w:rPr>
+        <w:t>C</w:t>
+      </w:r>
+      <w:r>
+        <w:rPr/>
+        <w:t>). - Computational cost increased significantly as the dataset size grew, particularly during hyperparameter tuning.</w:t>
+      </w:r>
+    </w:p>
+    <w:p>
+      <w:pPr>
+        <w:pStyle w:val="Normal"/>
+        <w:rPr/>
+      </w:pPr>
+      <w:bookmarkStart w:id="13" w:name="algorithm-comparison"/>
+      <w:bookmarkStart w:id="14" w:name="svm-performance"/>
+      <w:r>
+        <w:rPr/>
+        <mc:AlternateContent>
+          <mc:Choice Requires="wps">
+            <w:drawing>
+              <wp:inline distT="0" distB="0" distL="0" distR="0">
+                <wp:extent cx="5943600" cy="19050"/>
+                <wp:effectExtent l="0" t="0" r="0" b="0"/>
+                <wp:docPr id="11" name=""/>
+                <a:graphic xmlns:a="http://schemas.openxmlformats.org/drawingml/2006/main">
+                  <a:graphicData uri="http://schemas.microsoft.com/office/word/2010/wordprocessingShape">
+                    <wps:wsp>
+                      <wps:cNvSpPr/>
+                      <wps:nvSpPr>
+                        <wps:cNvPr id="12" name=""/>
+                        <wps:cNvSpPr/>
+                      </wps:nvSpPr>
+                      <wps:spPr>
+                        <a:xfrm>
+                          <a:off x="0" y="0"/>
+                          <a:ext cx="5943600" cy="19080"/>
+                        </a:xfrm>
+                        <a:prstGeom prst="rect">
+                          <a:avLst/>
+                        </a:prstGeom>
+                        <a:solidFill>
+                          <a:srgbClr val="ffffff"/>
+                        </a:solidFill>
+                        <a:ln w="0">
+                          <a:solidFill>
+                            <a:srgbClr val="000000"/>
+                          </a:solidFill>
+                        </a:ln>
+                      </wps:spPr>
+                      <wps:bodyPr/>
+                    </wps:wsp>
+                  </a:graphicData>
+                </a:graphic>
+                <wp14:sizeRelH relativeFrom="page">
+                  <wp14:pctWidth>100000</wp14:pctWidth>
+                </wp14:sizeRelH>
+              </wp:inline>
+            </w:drawing>
+          </mc:Choice>
+          <mc:Fallback>
+            <w:pict>
+              <v:rect id="shape_0" fillcolor="white" stroked="t" o:allowincell="f" style="position:absolute;margin-left:0pt;margin-top:-1.55pt;width:467.95pt;height:1.45pt;mso-wrap-style:none;v-text-anchor:middle;mso-position-horizontal:center;mso-position-vertical:top">
+                <v:fill o:detectmouseclick="t" type="solid" color2="black"/>
+                <v:stroke color="black" joinstyle="round" endcap="flat"/>
+                <w10:wrap type="topAndBottom"/>
+              </v:rect>
+            </w:pict>
+          </mc:Fallback>
+        </mc:AlternateContent>
+      </w:r>
+      <w:bookmarkEnd w:id="13"/>
+      <w:bookmarkEnd w:id="14"/>
+    </w:p>
+    <w:p>
+      <w:pPr>
+        <w:pStyle w:val="Heading3"/>
+        <w:rPr/>
+      </w:pPr>
+      <w:bookmarkStart w:id="15" w:name="__RefHeading___Toc291_385977713"/>
+      <w:bookmarkStart w:id="16" w:name="X01ab242c2137eb5602124fb9426bec9bcba7535"/>
+      <w:bookmarkEnd w:id="15"/>
       <w:r>
         <w:rPr>
           <w:b/>
           <w:bCs/>
         </w:rPr>
-        <w:t>Versicolor</w:t>
-      </w:r>
-      <w:r>
-        <w:rPr/>
-        <w:t xml:space="preserve"> species, which led to a few misclassifications. The tree’s structure allows for easy visualization and understanding of the decision-making process, but its tendency to overfit, especially when not pruned, can reduce its performance.</w:t>
-      </w:r>
-      <w:bookmarkEnd w:id="5"/>
-    </w:p>
-    <w:p>
-      <w:pPr>
-        <w:pStyle w:val="Heading4"/>
-        <w:rPr/>
-      </w:pPr>
-      <w:bookmarkStart w:id="6" w:name="__RefHeading___Toc1145_348004730"/>
-      <w:bookmarkStart w:id="7" w:name="random-forest-performance"/>
-      <w:bookmarkEnd w:id="6"/>
+        <w:t>Algorithm Suitability: Classification vs. Regression</w:t>
+      </w:r>
+    </w:p>
+    <w:p>
+      <w:pPr>
+        <w:pStyle w:val="FirstParagraph"/>
+        <w:rPr/>
+      </w:pPr>
+      <w:r>
+        <w:rPr/>
+        <w:t>All three models are primarily suited for classification tasks. Here are their strengths and weaknesses:</w:t>
+      </w:r>
+    </w:p>
+    <w:p>
+      <w:pPr>
+        <w:pStyle w:val="Compact"/>
+        <w:numPr>
+          <w:ilvl w:val="0"/>
+          <w:numId w:val="3"/>
+        </w:numPr>
+        <w:rPr/>
+      </w:pPr>
       <w:r>
         <w:rPr>
           <w:b/>
           <w:bCs/>
         </w:rPr>
-        <w:t>Random Forest Performance</w:t>
-      </w:r>
-    </w:p>
-    <w:p>
-      <w:pPr>
-        <w:pStyle w:val="FirstParagraph"/>
-        <w:rPr/>
-      </w:pPr>
-      <w:r>
-        <w:rPr/>
-        <w:t xml:space="preserve">A </w:t>
-      </w:r>
-      <w:r>
-        <w:rPr>
-          <w:b/>
-          <w:bCs/>
-        </w:rPr>
-        <w:t>Random Forest</w:t>
-      </w:r>
-      <w:r>
-        <w:rPr/>
-        <w:t xml:space="preserve"> is an ensemble learning method that combines multiple Decision Trees to form a stronger overall model. By averaging the predictions of individual trees, Random Forests reduce the variance and the risk of overfitting that a single Decision Tree might encounter. This leads to more robust and reliable models.</w:t>
-      </w:r>
-    </w:p>
-    <w:p>
-      <w:pPr>
-        <w:pStyle w:val="BodyText"/>
-        <w:rPr/>
-      </w:pPr>
-      <w:r>
-        <w:rPr/>
-        <w:t xml:space="preserve">For the Iris dataset, the </w:t>
-      </w:r>
-      <w:r>
-        <w:rPr>
-          <w:b/>
-          <w:bCs/>
-        </w:rPr>
-        <w:t>Random Forest</w:t>
-      </w:r>
-      <w:r>
-        <w:rPr/>
-        <w:t xml:space="preserve"> model outperformed the Decision Tree, achieving an </w:t>
-      </w:r>
-      <w:r>
-        <w:rPr>
-          <w:b/>
-          <w:bCs/>
-        </w:rPr>
-        <w:t>accuracy of 93.33%</w:t>
-      </w:r>
-      <w:r>
-        <w:rPr/>
-        <w:t xml:space="preserve">. The Random Forest showed no misclassifications for </w:t>
-      </w:r>
-      <w:r>
-        <w:rPr>
-          <w:b/>
-          <w:bCs/>
-        </w:rPr>
-        <w:t>Setosa</w:t>
-      </w:r>
-      <w:r>
-        <w:rPr/>
-        <w:t xml:space="preserve"> and exhibited strong recall for </w:t>
-      </w:r>
-      <w:r>
-        <w:rPr>
-          <w:b/>
-          <w:bCs/>
-        </w:rPr>
-        <w:t>Virginica</w:t>
-      </w:r>
-      <w:r>
-        <w:rPr/>
-        <w:t xml:space="preserve">. The model’s ability to average predictions from multiple trees allowed it to handle the </w:t>
-      </w:r>
-      <w:r>
-        <w:rPr>
-          <w:b/>
-          <w:bCs/>
-        </w:rPr>
-        <w:t>Versicolor</w:t>
-      </w:r>
-      <w:r>
-        <w:rPr/>
-        <w:t xml:space="preserve"> species more effectively, overcoming the limitations observed in the Decision Tree. However, one of the trade-offs is that Random Forests are more difficult to interpret than Decision Trees, as they involve multiple decision paths.</w:t>
-      </w:r>
-      <w:bookmarkEnd w:id="7"/>
-    </w:p>
-    <w:p>
-      <w:pPr>
-        <w:pStyle w:val="Heading4"/>
-        <w:rPr/>
-      </w:pPr>
-      <w:bookmarkStart w:id="8" w:name="__RefHeading___Toc1147_348004730"/>
-      <w:bookmarkStart w:id="9" w:name="svm-performance"/>
-      <w:bookmarkEnd w:id="8"/>
-      <w:r>
-        <w:rPr>
-          <w:b/>
-          <w:bCs/>
-        </w:rPr>
-        <w:t>SVM Performance</w:t>
-      </w:r>
-    </w:p>
-    <w:p>
-      <w:pPr>
-        <w:pStyle w:val="FirstParagraph"/>
-        <w:rPr/>
-      </w:pPr>
-      <w:r>
-        <w:rPr/>
-        <w:t xml:space="preserve">A </w:t>
-      </w:r>
-      <w:r>
-        <w:rPr>
-          <w:b/>
-          <w:bCs/>
-        </w:rPr>
-        <w:t>Support Vector Machine (SVM)</w:t>
-      </w:r>
-      <w:r>
-        <w:rPr/>
-        <w:t xml:space="preserve"> is a powerful algorithm that finds the optimal hyperplane to separate classes in the feature space. It is particularly effective when the data is high-dimensional or has non-linear decision boundaries. SVMs work by maximizing the margin between classes, making them robust against overfitting, especially when combined with kernel tricks.</w:t>
-      </w:r>
-    </w:p>
-    <w:p>
-      <w:pPr>
-        <w:pStyle w:val="BodyText"/>
-        <w:rPr/>
-      </w:pPr>
-      <w:r>
-        <w:rPr/>
-        <w:t xml:space="preserve">When applied to the </w:t>
-      </w:r>
-      <w:r>
-        <w:rPr>
-          <w:b/>
-          <w:bCs/>
-        </w:rPr>
-        <w:t>Iris dataset</w:t>
-      </w:r>
-      <w:r>
-        <w:rPr/>
-        <w:t xml:space="preserve">, the </w:t>
-      </w:r>
-      <w:r>
-        <w:rPr>
-          <w:b/>
-          <w:bCs/>
-        </w:rPr>
-        <w:t>SVM model</w:t>
-      </w:r>
-      <w:r>
-        <w:rPr/>
-        <w:t xml:space="preserve"> achieved an </w:t>
-      </w:r>
-      <w:r>
-        <w:rPr>
-          <w:b/>
-          <w:bCs/>
-        </w:rPr>
-        <w:t>accuracy of 95.56%</w:t>
-      </w:r>
-      <w:r>
-        <w:rPr/>
-        <w:t xml:space="preserve">, the highest of the three models. SVM performed exceptionally well in classifying the </w:t>
-      </w:r>
-      <w:r>
-        <w:rPr>
-          <w:b/>
-          <w:bCs/>
-        </w:rPr>
-        <w:t>Setosa</w:t>
-      </w:r>
-      <w:r>
-        <w:rPr/>
-        <w:t xml:space="preserve"> and </w:t>
-      </w:r>
-      <w:r>
-        <w:rPr>
-          <w:b/>
-          <w:bCs/>
-        </w:rPr>
-        <w:t>Virginica</w:t>
-      </w:r>
-      <w:r>
-        <w:rPr/>
-        <w:t xml:space="preserve"> species, with minimal misclassifications. One of the significant advantages of SVM is its ability to handle non-linearly separable data through kernel functions, which improves its flexibility and accuracy. However, SVMs can be computationally expensive and may require more tuning, such as the choice of kernel and regularization parameters, which can complicate their use.</w:t>
-      </w:r>
-      <w:bookmarkEnd w:id="3"/>
-      <w:bookmarkEnd w:id="9"/>
-    </w:p>
-    <w:p>
-      <w:pPr>
-        <w:pStyle w:val="Heading3"/>
-        <w:rPr/>
-      </w:pPr>
-      <w:bookmarkStart w:id="10" w:name="__RefHeading___Toc1149_348004730"/>
-      <w:bookmarkStart w:id="11" w:name="X01ab242c2137eb5602124fb9426bec9bcba7535"/>
-      <w:bookmarkEnd w:id="10"/>
-      <w:r>
-        <w:rPr>
-          <w:b/>
-          <w:bCs/>
-        </w:rPr>
-        <w:t>Algorithm Suitability: Classification vs. Regression</w:t>
-      </w:r>
-    </w:p>
-    <w:p>
-      <w:pPr>
-        <w:pStyle w:val="FirstParagraph"/>
-        <w:rPr/>
-      </w:pPr>
-      <w:r>
-        <w:rPr/>
-        <w:t>All three models—</w:t>
-      </w:r>
-      <w:r>
-        <w:rPr>
-          <w:b/>
-          <w:bCs/>
-        </w:rPr>
         <w:t>Decision Trees</w:t>
       </w:r>
       <w:r>
         <w:rPr/>
-        <w:t xml:space="preserve">, </w:t>
-      </w:r>
-      <w:r>
-        <w:rPr>
-          <w:b/>
-          <w:bCs/>
-        </w:rPr>
-        <w:t>Random Forests</w:t>
-      </w:r>
-      <w:r>
-        <w:rPr/>
-        <w:t xml:space="preserve">, and </w:t>
-      </w:r>
-      <w:r>
-        <w:rPr>
-          <w:b/>
-          <w:bCs/>
-        </w:rPr>
-        <w:t>SVMs</w:t>
-      </w:r>
-      <w:r>
-        <w:rPr/>
-        <w:t>—are primarily used for classification tasks. They are all capable of performing well in classification scenarios, where the goal is to assign data points to discrete classes based on their features.</w:t>
-      </w:r>
-    </w:p>
-    <w:p>
-      <w:pPr>
-        <w:pStyle w:val="Normal"/>
+        <w:t>: Simple and interpretable, but prone to overfitting.</w:t>
+      </w:r>
+    </w:p>
+    <w:p>
+      <w:pPr>
+        <w:pStyle w:val="Compact"/>
         <w:numPr>
           <w:ilvl w:val="0"/>
           <w:numId w:val="1"/>
@@ -782,16 +1885,16 @@
           <w:b/>
           <w:bCs/>
         </w:rPr>
-        <w:t>Decision Trees</w:t>
-      </w:r>
-      <w:r>
-        <w:rPr/>
-        <w:t xml:space="preserve"> are suitable for classification tasks but tend to overfit without proper regularization. They are also less powerful when the data is complex or when there are subtle relationships between the features.</w:t>
-      </w:r>
-    </w:p>
-    <w:p>
-      <w:pPr>
-        <w:pStyle w:val="Normal"/>
+        <w:t>Random Forests</w:t>
+      </w:r>
+      <w:r>
+        <w:rPr/>
+        <w:t>: Robust and effective at reducing overfitting, but less interpretable than Decision Trees.</w:t>
+      </w:r>
+    </w:p>
+    <w:p>
+      <w:pPr>
+        <w:pStyle w:val="Compact"/>
         <w:numPr>
           <w:ilvl w:val="0"/>
           <w:numId w:val="1"/>
@@ -803,32 +1906,90 @@
           <w:b/>
           <w:bCs/>
         </w:rPr>
-        <w:t>Random Forests</w:t>
-      </w:r>
-      <w:r>
-        <w:rPr/>
-        <w:t xml:space="preserve"> are more powerful than individual Decision Trees because they aggregate multiple decision trees, reducing the risk of overfitting and improving generalization. They perform exceptionally well in a variety of classification tasks, especially when the data is noisy or has complex decision boundaries.</w:t>
+        <w:t>SVMs</w:t>
+      </w:r>
+      <w:r>
+        <w:rPr/>
+        <w:t>: Best for non-linear and high-dimensional data but computationally expensive.</w:t>
       </w:r>
     </w:p>
     <w:p>
       <w:pPr>
         <w:pStyle w:val="Normal"/>
-        <w:numPr>
-          <w:ilvl w:val="0"/>
-          <w:numId w:val="1"/>
-        </w:numPr>
-        <w:rPr/>
-      </w:pPr>
+        <w:rPr/>
+      </w:pPr>
+      <w:bookmarkStart w:id="17" w:name="X01ab242c2137eb5602124fb9426bec9bcba7535"/>
+      <w:r>
+        <w:rPr/>
+        <mc:AlternateContent>
+          <mc:Choice Requires="wps">
+            <w:drawing>
+              <wp:inline distT="0" distB="0" distL="0" distR="0">
+                <wp:extent cx="5943600" cy="19050"/>
+                <wp:effectExtent l="0" t="0" r="0" b="0"/>
+                <wp:docPr id="13" name=""/>
+                <a:graphic xmlns:a="http://schemas.openxmlformats.org/drawingml/2006/main">
+                  <a:graphicData uri="http://schemas.microsoft.com/office/word/2010/wordprocessingShape">
+                    <wps:wsp>
+                      <wps:cNvSpPr/>
+                      <wps:nvSpPr>
+                        <wps:cNvPr id="14" name=""/>
+                        <wps:cNvSpPr/>
+                      </wps:nvSpPr>
+                      <wps:spPr>
+                        <a:xfrm>
+                          <a:off x="0" y="0"/>
+                          <a:ext cx="5943600" cy="19080"/>
+                        </a:xfrm>
+                        <a:prstGeom prst="rect">
+                          <a:avLst/>
+                        </a:prstGeom>
+                        <a:solidFill>
+                          <a:srgbClr val="ffffff"/>
+                        </a:solidFill>
+                        <a:ln w="0">
+                          <a:solidFill>
+                            <a:srgbClr val="000000"/>
+                          </a:solidFill>
+                        </a:ln>
+                      </wps:spPr>
+                      <wps:bodyPr/>
+                    </wps:wsp>
+                  </a:graphicData>
+                </a:graphic>
+                <wp14:sizeRelH relativeFrom="page">
+                  <wp14:pctWidth>100000</wp14:pctWidth>
+                </wp14:sizeRelH>
+              </wp:inline>
+            </w:drawing>
+          </mc:Choice>
+          <mc:Fallback>
+            <w:pict>
+              <v:rect id="shape_0" fillcolor="white" stroked="t" o:allowincell="f" style="position:absolute;margin-left:0pt;margin-top:-1.55pt;width:467.95pt;height:1.45pt;mso-wrap-style:none;v-text-anchor:middle;mso-position-horizontal:center;mso-position-vertical:top">
+                <v:fill o:detectmouseclick="t" type="solid" color2="black"/>
+                <v:stroke color="black" joinstyle="round" endcap="flat"/>
+                <w10:wrap type="topAndBottom"/>
+              </v:rect>
+            </w:pict>
+          </mc:Fallback>
+        </mc:AlternateContent>
+      </w:r>
+      <w:bookmarkEnd w:id="17"/>
+    </w:p>
+    <w:p>
+      <w:pPr>
+        <w:pStyle w:val="Heading3"/>
+        <w:rPr/>
+      </w:pPr>
+      <w:bookmarkStart w:id="18" w:name="__RefHeading___Toc293_385977713"/>
+      <w:bookmarkStart w:id="19" w:name="recommendation-which-algorithm-to-choose"/>
+      <w:bookmarkEnd w:id="18"/>
       <w:r>
         <w:rPr>
           <w:b/>
           <w:bCs/>
         </w:rPr>
-        <w:t>SVMs</w:t>
-      </w:r>
-      <w:r>
-        <w:rPr/>
-        <w:t xml:space="preserve"> are highly effective for classification tasks, particularly when the data has complex or non-linear decision boundaries. The ability to use kernel functions allows SVMs to handle high-dimensional data well. However, they can be computationally expensive, and their performance depends heavily on the proper choice of kernel and hyperparameters.</w:t>
+        <w:t>Recommendation: Which Algorithm to Choose?</w:t>
       </w:r>
     </w:p>
     <w:p>
@@ -838,57 +1999,119 @@
       </w:pPr>
       <w:r>
         <w:rPr/>
-        <w:t xml:space="preserve">While all three algorithms are suitable for classification tasks, </w:t>
+        <w:t xml:space="preserve">Based on the results, I recommend: - </w:t>
       </w:r>
       <w:r>
         <w:rPr>
           <w:b/>
           <w:bCs/>
         </w:rPr>
-        <w:t>SVMs</w:t>
-      </w:r>
-      <w:r>
-        <w:rPr/>
-        <w:t xml:space="preserve"> tend to perform the best in terms of accuracy, especially in complex classification problems where the boundaries between classes are not linearly separable. </w:t>
+        <w:t>SVM</w:t>
+      </w:r>
+      <w:r>
+        <w:rPr/>
+        <w:t xml:space="preserve"> for achieving the highest accuracy (95.56%), especially when decision boundaries are non-linear. - </w:t>
       </w:r>
       <w:r>
         <w:rPr>
           <w:b/>
           <w:bCs/>
         </w:rPr>
-        <w:t>Random Forests</w:t>
-      </w:r>
-      <w:r>
-        <w:rPr/>
-        <w:t xml:space="preserve"> are also very effective and are particularly useful when interpretability is not a priority. </w:t>
+        <w:t>Random Forest</w:t>
+      </w:r>
+      <w:r>
+        <w:rPr/>
+        <w:t xml:space="preserve"> as a robust and reliable alternative when computational efficiency is needed. - </w:t>
       </w:r>
       <w:r>
         <w:rPr>
           <w:b/>
           <w:bCs/>
         </w:rPr>
-        <w:t>Decision Trees</w:t>
-      </w:r>
-      <w:r>
-        <w:rPr/>
-        <w:t>, while easy to interpret, are often outperformed by Random Forests and SVMs in terms of predictive accuracy.</w:t>
-      </w:r>
-      <w:bookmarkEnd w:id="11"/>
+        <w:t>Decision Tree</w:t>
+      </w:r>
+      <w:r>
+        <w:rPr/>
+        <w:t xml:space="preserve"> if model interpretability is the primary concern.</w:t>
+      </w:r>
+    </w:p>
+    <w:p>
+      <w:pPr>
+        <w:pStyle w:val="Normal"/>
+        <w:rPr/>
+      </w:pPr>
+      <w:bookmarkStart w:id="20" w:name="recommendation-which-algorithm-to-choose"/>
+      <w:r>
+        <w:rPr/>
+        <mc:AlternateContent>
+          <mc:Choice Requires="wps">
+            <w:drawing>
+              <wp:inline distT="0" distB="0" distL="0" distR="0">
+                <wp:extent cx="5943600" cy="19050"/>
+                <wp:effectExtent l="0" t="0" r="0" b="0"/>
+                <wp:docPr id="15" name=""/>
+                <a:graphic xmlns:a="http://schemas.openxmlformats.org/drawingml/2006/main">
+                  <a:graphicData uri="http://schemas.microsoft.com/office/word/2010/wordprocessingShape">
+                    <wps:wsp>
+                      <wps:cNvSpPr/>
+                      <wps:nvSpPr>
+                        <wps:cNvPr id="16" name=""/>
+                        <wps:cNvSpPr/>
+                      </wps:nvSpPr>
+                      <wps:spPr>
+                        <a:xfrm>
+                          <a:off x="0" y="0"/>
+                          <a:ext cx="5943600" cy="19080"/>
+                        </a:xfrm>
+                        <a:prstGeom prst="rect">
+                          <a:avLst/>
+                        </a:prstGeom>
+                        <a:solidFill>
+                          <a:srgbClr val="ffffff"/>
+                        </a:solidFill>
+                        <a:ln w="0">
+                          <a:solidFill>
+                            <a:srgbClr val="000000"/>
+                          </a:solidFill>
+                        </a:ln>
+                      </wps:spPr>
+                      <wps:bodyPr/>
+                    </wps:wsp>
+                  </a:graphicData>
+                </a:graphic>
+                <wp14:sizeRelH relativeFrom="page">
+                  <wp14:pctWidth>100000</wp14:pctWidth>
+                </wp14:sizeRelH>
+              </wp:inline>
+            </w:drawing>
+          </mc:Choice>
+          <mc:Fallback>
+            <w:pict>
+              <v:rect id="shape_0" fillcolor="white" stroked="t" o:allowincell="f" style="position:absolute;margin-left:0pt;margin-top:-1.55pt;width:467.95pt;height:1.45pt;mso-wrap-style:none;v-text-anchor:middle;mso-position-horizontal:center;mso-position-vertical:top">
+                <v:fill o:detectmouseclick="t" type="solid" color2="black"/>
+                <v:stroke color="black" joinstyle="round" endcap="flat"/>
+                <w10:wrap type="topAndBottom"/>
+              </v:rect>
+            </w:pict>
+          </mc:Fallback>
+        </mc:AlternateContent>
+      </w:r>
+      <w:bookmarkEnd w:id="20"/>
     </w:p>
     <w:p>
       <w:pPr>
         <w:pStyle w:val="Heading3"/>
         <w:rPr/>
       </w:pPr>
-      <w:bookmarkStart w:id="12" w:name="__RefHeading___Toc1151_348004730"/>
-      <w:bookmarkStart w:id="13" w:name="recommendation-which-algorithm-to-choose"/>
-      <w:bookmarkEnd w:id="12"/>
+      <w:bookmarkStart w:id="21" w:name="__RefHeading___Toc295_385977713"/>
+      <w:bookmarkStart w:id="22" w:name="do-i-agree-with-the-recommendations"/>
+      <w:bookmarkEnd w:id="21"/>
       <w:r>
         <w:rPr>
           <w:b/>
           <w:bCs/>
         </w:rPr>
-        <w:t>Recommendation: Which Algorithm to Choose?</w:t>
+        <w:t>Do I Agree with the Recommendations?</w:t>
       </w:r>
     </w:p>
     <w:p>
@@ -898,176 +2121,86 @@
       </w:pPr>
       <w:r>
         <w:rPr/>
-        <w:t xml:space="preserve">Based on the results from applying these algorithms to the Iris dataset, I would recommend using the </w:t>
-      </w:r>
+        <w:t>Yes, I agree. Decision Trees are easy to interpret but less effective at handling complex datasets. Random Forests strike a good balance between accuracy and overfitting, while SVMs excel in terms of accuracy, albeit with higher computational costs.</w:t>
+      </w:r>
+    </w:p>
+    <w:p>
+      <w:pPr>
+        <w:pStyle w:val="Normal"/>
+        <w:rPr/>
+      </w:pPr>
+      <w:bookmarkStart w:id="23" w:name="do-i-agree-with-the-recommendations"/>
+      <w:r>
+        <w:rPr/>
+        <mc:AlternateContent>
+          <mc:Choice Requires="wps">
+            <w:drawing>
+              <wp:inline distT="0" distB="0" distL="0" distR="0">
+                <wp:extent cx="5943600" cy="19050"/>
+                <wp:effectExtent l="0" t="0" r="0" b="0"/>
+                <wp:docPr id="17" name=""/>
+                <a:graphic xmlns:a="http://schemas.openxmlformats.org/drawingml/2006/main">
+                  <a:graphicData uri="http://schemas.microsoft.com/office/word/2010/wordprocessingShape">
+                    <wps:wsp>
+                      <wps:cNvSpPr/>
+                      <wps:nvSpPr>
+                        <wps:cNvPr id="18" name=""/>
+                        <wps:cNvSpPr/>
+                      </wps:nvSpPr>
+                      <wps:spPr>
+                        <a:xfrm>
+                          <a:off x="0" y="0"/>
+                          <a:ext cx="5943600" cy="19080"/>
+                        </a:xfrm>
+                        <a:prstGeom prst="rect">
+                          <a:avLst/>
+                        </a:prstGeom>
+                        <a:solidFill>
+                          <a:srgbClr val="ffffff"/>
+                        </a:solidFill>
+                        <a:ln w="0">
+                          <a:solidFill>
+                            <a:srgbClr val="000000"/>
+                          </a:solidFill>
+                        </a:ln>
+                      </wps:spPr>
+                      <wps:bodyPr/>
+                    </wps:wsp>
+                  </a:graphicData>
+                </a:graphic>
+                <wp14:sizeRelH relativeFrom="page">
+                  <wp14:pctWidth>100000</wp14:pctWidth>
+                </wp14:sizeRelH>
+              </wp:inline>
+            </w:drawing>
+          </mc:Choice>
+          <mc:Fallback>
+            <w:pict>
+              <v:rect id="shape_0" fillcolor="white" stroked="t" o:allowincell="f" style="position:absolute;margin-left:0pt;margin-top:-1.55pt;width:467.95pt;height:1.45pt;mso-wrap-style:none;v-text-anchor:middle;mso-position-horizontal:center;mso-position-vertical:top">
+                <v:fill o:detectmouseclick="t" type="solid" color2="black"/>
+                <v:stroke color="black" joinstyle="round" endcap="flat"/>
+                <w10:wrap type="topAndBottom"/>
+              </v:rect>
+            </w:pict>
+          </mc:Fallback>
+        </mc:AlternateContent>
+      </w:r>
+      <w:bookmarkEnd w:id="23"/>
+    </w:p>
+    <w:p>
+      <w:pPr>
+        <w:pStyle w:val="Heading3"/>
+        <w:rPr/>
+      </w:pPr>
+      <w:bookmarkStart w:id="24" w:name="__RefHeading___Toc297_385977713"/>
+      <w:bookmarkStart w:id="25" w:name="conclusion"/>
+      <w:bookmarkEnd w:id="24"/>
       <w:r>
         <w:rPr>
           <w:b/>
           <w:bCs/>
         </w:rPr>
-        <w:t>SVM model</w:t>
-      </w:r>
-      <w:r>
-        <w:rPr/>
-        <w:t xml:space="preserve"> when the goal is to achieve the highest possible classification accuracy. With an accuracy of </w:t>
-      </w:r>
-      <w:r>
-        <w:rPr>
-          <w:b/>
-          <w:bCs/>
-        </w:rPr>
-        <w:t>95.56%</w:t>
-      </w:r>
-      <w:r>
-        <w:rPr/>
-        <w:t xml:space="preserve">, the SVM model outperformed both the </w:t>
-      </w:r>
-      <w:r>
-        <w:rPr>
-          <w:b/>
-          <w:bCs/>
-        </w:rPr>
-        <w:t>Decision Tree</w:t>
-      </w:r>
-      <w:r>
-        <w:rPr/>
-        <w:t xml:space="preserve"> and </w:t>
-      </w:r>
-      <w:r>
-        <w:rPr>
-          <w:b/>
-          <w:bCs/>
-        </w:rPr>
-        <w:t>Random Forest</w:t>
-      </w:r>
-      <w:r>
-        <w:rPr/>
-        <w:t xml:space="preserve"> models. Its ability to handle complex decision boundaries through kernel methods makes it a powerful tool for classification tasks.</w:t>
-      </w:r>
-    </w:p>
-    <w:p>
-      <w:pPr>
-        <w:pStyle w:val="BodyText"/>
-        <w:rPr/>
-      </w:pPr>
-      <w:r>
-        <w:rPr/>
-        <w:t xml:space="preserve">However, if model </w:t>
-      </w:r>
-      <w:r>
-        <w:rPr>
-          <w:b/>
-          <w:bCs/>
-        </w:rPr>
-        <w:t>interpretability</w:t>
-      </w:r>
-      <w:r>
-        <w:rPr/>
-        <w:t xml:space="preserve"> is a key concern, a </w:t>
-      </w:r>
-      <w:r>
-        <w:rPr>
-          <w:b/>
-          <w:bCs/>
-        </w:rPr>
-        <w:t>Decision Tree</w:t>
-      </w:r>
-      <w:r>
-        <w:rPr/>
-        <w:t xml:space="preserve"> may be preferable, even though it performs slightly worse in terms of accuracy. </w:t>
-      </w:r>
-      <w:r>
-        <w:rPr>
-          <w:b/>
-          <w:bCs/>
-        </w:rPr>
-        <w:t>Random Forests</w:t>
-      </w:r>
-      <w:r>
-        <w:rPr/>
-        <w:t xml:space="preserve">, while harder to interpret than a single Decision Tree, strike a good balance between </w:t>
-      </w:r>
-      <w:r>
-        <w:rPr>
-          <w:b/>
-          <w:bCs/>
-        </w:rPr>
-        <w:t>accuracy</w:t>
-      </w:r>
-      <w:r>
-        <w:rPr/>
-        <w:t xml:space="preserve"> and </w:t>
-      </w:r>
-      <w:r>
-        <w:rPr>
-          <w:b/>
-          <w:bCs/>
-        </w:rPr>
-        <w:t>robustness</w:t>
-      </w:r>
-      <w:r>
-        <w:rPr/>
-        <w:t xml:space="preserve">. The </w:t>
-      </w:r>
-      <w:r>
-        <w:rPr>
-          <w:b/>
-          <w:bCs/>
-        </w:rPr>
-        <w:t>Random Forest</w:t>
-      </w:r>
-      <w:r>
-        <w:rPr/>
-        <w:t xml:space="preserve"> is also less computationally intensive than an SVM and requires less fine-tuning.</w:t>
-      </w:r>
-    </w:p>
-    <w:p>
-      <w:pPr>
-        <w:pStyle w:val="BodyText"/>
-        <w:rPr/>
-      </w:pPr>
-      <w:r>
-        <w:rPr/>
-        <w:t xml:space="preserve">In scenarios where computational resources and time are a concern, </w:t>
-      </w:r>
-      <w:r>
-        <w:rPr>
-          <w:b/>
-          <w:bCs/>
-        </w:rPr>
-        <w:t>Random Forests</w:t>
-      </w:r>
-      <w:r>
-        <w:rPr/>
-        <w:t xml:space="preserve"> can be a good middle ground between accuracy and efficiency. For very large datasets with complex, non-linear relationships, or when a slight improvement in accuracy is needed, </w:t>
-      </w:r>
-      <w:r>
-        <w:rPr>
-          <w:b/>
-          <w:bCs/>
-        </w:rPr>
-        <w:t>SVMs</w:t>
-      </w:r>
-      <w:r>
-        <w:rPr/>
-        <w:t xml:space="preserve"> should be prioritized.</w:t>
-      </w:r>
-      <w:bookmarkEnd w:id="13"/>
-    </w:p>
-    <w:p>
-      <w:pPr>
-        <w:pStyle w:val="Heading3"/>
-        <w:rPr/>
-      </w:pPr>
-      <w:bookmarkStart w:id="14" w:name="__RefHeading___Toc1153_348004730"/>
-      <w:bookmarkStart w:id="15" w:name="do-i-agree-with-the-recommendations"/>
-      <w:bookmarkEnd w:id="14"/>
-      <w:r>
-        <w:rPr>
-          <w:b/>
-          <w:bCs/>
-        </w:rPr>
-        <w:t>Do I Agree with the Recommendations?</w:t>
+        <w:t>Conclusion</w:t>
       </w:r>
     </w:p>
     <w:p>
@@ -1077,125 +2210,75 @@
       </w:pPr>
       <w:r>
         <w:rPr/>
-        <w:t xml:space="preserve">Yes, I agree with the recommendations. While </w:t>
-      </w:r>
-      <w:r>
-        <w:rPr>
-          <w:b/>
-          <w:bCs/>
-        </w:rPr>
-        <w:t>Decision Trees</w:t>
-      </w:r>
-      <w:r>
-        <w:rPr/>
-        <w:t xml:space="preserve"> provide excellent interpretability, they often fall short in terms of predictive accuracy, especially on more complex datasets like the Iris dataset. </w:t>
-      </w:r>
-      <w:r>
-        <w:rPr>
-          <w:b/>
-          <w:bCs/>
-        </w:rPr>
-        <w:t>Random Forests</w:t>
-      </w:r>
-      <w:r>
-        <w:rPr/>
-        <w:t xml:space="preserve"> offer a robust alternative that reduces overfitting and improves generalization, making them a reliable choice for most classification tasks. However, for applications where accuracy is the highest priority and computational resources allow, </w:t>
-      </w:r>
-      <w:r>
-        <w:rPr>
-          <w:b/>
-          <w:bCs/>
-        </w:rPr>
-        <w:t>SVMs</w:t>
-      </w:r>
-      <w:r>
-        <w:rPr/>
-        <w:t xml:space="preserve"> are the best option due to their superior performance on the Iris dataset and other complex classification problems.</w:t>
-      </w:r>
-      <w:bookmarkEnd w:id="15"/>
-    </w:p>
-    <w:p>
-      <w:pPr>
-        <w:pStyle w:val="Heading3"/>
-        <w:rPr/>
-      </w:pPr>
-      <w:bookmarkStart w:id="16" w:name="__RefHeading___Toc1155_348004730"/>
-      <w:bookmarkStart w:id="17" w:name="conclusion"/>
-      <w:bookmarkEnd w:id="16"/>
-      <w:r>
-        <w:rPr>
-          <w:b/>
-          <w:bCs/>
-        </w:rPr>
-        <w:t>Conclusion</w:t>
-      </w:r>
-    </w:p>
-    <w:p>
-      <w:pPr>
-        <w:pStyle w:val="FirstParagraph"/>
-        <w:spacing w:before="180" w:after="180"/>
-        <w:rPr/>
-      </w:pPr>
-      <w:r>
-        <w:rPr/>
-        <w:t xml:space="preserve">In conclusion, </w:t>
-      </w:r>
-      <w:r>
-        <w:rPr>
-          <w:b/>
-          <w:bCs/>
-        </w:rPr>
-        <w:t>SVMs</w:t>
-      </w:r>
-      <w:r>
-        <w:rPr/>
-        <w:t xml:space="preserve"> offer the best performance in terms of accuracy for classification tasks, especially when the decision boundaries between classes are non-linear. However, for scenarios that require a balance between accuracy and interpretability, </w:t>
-      </w:r>
-      <w:r>
-        <w:rPr>
-          <w:b/>
-          <w:bCs/>
-        </w:rPr>
-        <w:t>Random Forests</w:t>
-      </w:r>
-      <w:r>
-        <w:rPr/>
-        <w:t xml:space="preserve"> are an excellent choice. </w:t>
-      </w:r>
-      <w:r>
-        <w:rPr>
-          <w:b/>
-          <w:bCs/>
-        </w:rPr>
-        <w:t>Decision Trees</w:t>
-      </w:r>
-      <w:r>
-        <w:rPr/>
-        <w:t xml:space="preserve">, while easy to understand, are less effective at handling complex data and are prone to overfitting without proper regularization. The choice of algorithm ultimately depends on the specific goals of the project, with </w:t>
-      </w:r>
-      <w:r>
-        <w:rPr>
-          <w:b/>
-          <w:bCs/>
-        </w:rPr>
-        <w:t>SVMs</w:t>
-      </w:r>
-      <w:r>
-        <w:rPr/>
-        <w:t xml:space="preserve"> being the preferred option for maximizing accuracy and </w:t>
-      </w:r>
-      <w:r>
-        <w:rPr>
-          <w:b/>
-          <w:bCs/>
-        </w:rPr>
-        <w:t>Random Forests</w:t>
-      </w:r>
-      <w:r>
-        <w:rPr/>
-        <w:t xml:space="preserve"> providing a strong alternative when interpretability is not a primary concern.</w:t>
-      </w:r>
-      <w:bookmarkEnd w:id="17"/>
+        <w:t>SVMs offer the best performance for classification tasks, particularly when decision boundaries are non-linear. Random Forests provide a balance between accuracy and efficiency, while Decision Trees are valuable for their simplicity and interpretability. The choice ultimately depends on the project’s goals, with SVMs being the preferred option for accuracy and Random Forests for efficiency.</w:t>
+      </w:r>
+    </w:p>
+    <w:p>
+      <w:pPr>
+        <w:pStyle w:val="Normal"/>
+        <w:widowControl/>
+        <w:bidi w:val="0"/>
+        <w:spacing w:before="0" w:after="200"/>
+        <w:jc w:val="left"/>
+        <w:rPr/>
+      </w:pPr>
+      <w:bookmarkStart w:id="26" w:name="conclusion"/>
+      <w:r>
+        <w:rPr/>
+        <mc:AlternateContent>
+          <mc:Choice Requires="wps">
+            <w:drawing>
+              <wp:inline distT="0" distB="0" distL="0" distR="0">
+                <wp:extent cx="5943600" cy="19050"/>
+                <wp:effectExtent l="0" t="0" r="0" b="0"/>
+                <wp:docPr id="19" name=""/>
+                <a:graphic xmlns:a="http://schemas.openxmlformats.org/drawingml/2006/main">
+                  <a:graphicData uri="http://schemas.microsoft.com/office/word/2010/wordprocessingShape">
+                    <wps:wsp>
+                      <wps:cNvSpPr/>
+                      <wps:nvSpPr>
+                        <wps:cNvPr id="20" name=""/>
+                        <wps:cNvSpPr/>
+                      </wps:nvSpPr>
+                      <wps:spPr>
+                        <a:xfrm>
+                          <a:off x="0" y="0"/>
+                          <a:ext cx="5943600" cy="19080"/>
+                        </a:xfrm>
+                        <a:prstGeom prst="rect">
+                          <a:avLst/>
+                        </a:prstGeom>
+                        <a:solidFill>
+                          <a:srgbClr val="ffffff"/>
+                        </a:solidFill>
+                        <a:ln w="0">
+                          <a:solidFill>
+                            <a:srgbClr val="000000"/>
+                          </a:solidFill>
+                        </a:ln>
+                      </wps:spPr>
+                      <wps:bodyPr/>
+                    </wps:wsp>
+                  </a:graphicData>
+                </a:graphic>
+                <wp14:sizeRelH relativeFrom="page">
+                  <wp14:pctWidth>100000</wp14:pctWidth>
+                </wp14:sizeRelH>
+              </wp:inline>
+            </w:drawing>
+          </mc:Choice>
+          <mc:Fallback>
+            <w:pict>
+              <v:rect id="shape_0" fillcolor="white" stroked="t" o:allowincell="f" style="position:absolute;margin-left:0pt;margin-top:-1.55pt;width:467.95pt;height:1.45pt;mso-wrap-style:none;v-text-anchor:middle;mso-position-horizontal:center;mso-position-vertical:top">
+                <v:fill o:detectmouseclick="t" type="solid" color2="black"/>
+                <v:stroke color="black" joinstyle="round" endcap="flat"/>
+                <w10:wrap type="topAndBottom"/>
+              </v:rect>
+            </w:pict>
+          </mc:Fallback>
+        </mc:AlternateContent>
+      </w:r>
+      <w:bookmarkEnd w:id="26"/>
     </w:p>
     <w:sectPr>
       <w:type w:val="nextPage"/>
@@ -1214,8 +2297,9 @@
 <w:numbering xmlns:w="http://schemas.openxmlformats.org/wordprocessingml/2006/main" xmlns:o="urn:schemas-microsoft-com:office:office" xmlns:r="http://schemas.openxmlformats.org/officeDocument/2006/relationships" xmlns:v="urn:schemas-microsoft-com:vml" xmlns:mc="http://schemas.openxmlformats.org/markup-compatibility/2006" xmlns:w14="http://schemas.microsoft.com/office/word/2010/wordml" mc:Ignorable="w14">
   <w:abstractNum w:abstractNumId="1">
     <w:lvl w:ilvl="0">
-      <w:numFmt w:val="bullet"/>
-      <w:lvlText w:val=""/>
+      <w:start w:val="1"/>
+      <w:numFmt w:val="decimal"/>
+      <w:lvlText w:val="%1."/>
       <w:lvlJc w:val="left"/>
       <w:pPr>
         <w:tabs>
@@ -1223,14 +2307,12 @@
         </w:tabs>
         <w:ind w:left="720" w:hanging="360"/>
       </w:pPr>
-      <w:rPr>
-        <w:rFonts w:ascii="Symbol" w:hAnsi="Symbol" w:cs="Symbol" w:hint="default"/>
-      </w:rPr>
+      <w:rPr/>
     </w:lvl>
     <w:lvl w:ilvl="1">
-      <w:start w:val="0"/>
-      <w:numFmt w:val="bullet"/>
-      <w:lvlText w:val="o"/>
+      <w:start w:val="1"/>
+      <w:numFmt w:val="decimal"/>
+      <w:lvlText w:val="%2."/>
       <w:lvlJc w:val="left"/>
       <w:pPr>
         <w:tabs>
@@ -1238,14 +2320,12 @@
         </w:tabs>
         <w:ind w:left="1440" w:hanging="360"/>
       </w:pPr>
-      <w:rPr>
-        <w:rFonts w:ascii="Courier New" w:hAnsi="Courier New" w:cs="Courier New" w:hint="default"/>
-      </w:rPr>
+      <w:rPr/>
     </w:lvl>
     <w:lvl w:ilvl="2">
-      <w:start w:val="0"/>
-      <w:numFmt w:val="bullet"/>
-      <w:lvlText w:val=""/>
+      <w:start w:val="1"/>
+      <w:numFmt w:val="decimal"/>
+      <w:lvlText w:val="%3."/>
       <w:lvlJc w:val="left"/>
       <w:pPr>
         <w:tabs>
@@ -1253,14 +2333,12 @@
         </w:tabs>
         <w:ind w:left="2160" w:hanging="360"/>
       </w:pPr>
-      <w:rPr>
-        <w:rFonts w:ascii="Wingdings" w:hAnsi="Wingdings" w:cs="Wingdings" w:hint="default"/>
-      </w:rPr>
+      <w:rPr/>
     </w:lvl>
     <w:lvl w:ilvl="3">
-      <w:start w:val="0"/>
-      <w:numFmt w:val="bullet"/>
-      <w:lvlText w:val=""/>
+      <w:start w:val="1"/>
+      <w:numFmt w:val="decimal"/>
+      <w:lvlText w:val="%4."/>
       <w:lvlJc w:val="left"/>
       <w:pPr>
         <w:tabs>
@@ -1268,14 +2346,12 @@
         </w:tabs>
         <w:ind w:left="2880" w:hanging="360"/>
       </w:pPr>
-      <w:rPr>
-        <w:rFonts w:ascii="Symbol" w:hAnsi="Symbol" w:cs="Symbol" w:hint="default"/>
-      </w:rPr>
+      <w:rPr/>
     </w:lvl>
     <w:lvl w:ilvl="4">
-      <w:start w:val="0"/>
-      <w:numFmt w:val="bullet"/>
-      <w:lvlText w:val="o"/>
+      <w:start w:val="1"/>
+      <w:numFmt w:val="decimal"/>
+      <w:lvlText w:val="%5."/>
       <w:lvlJc w:val="left"/>
       <w:pPr>
         <w:tabs>
@@ -1283,14 +2359,12 @@
         </w:tabs>
         <w:ind w:left="3600" w:hanging="360"/>
       </w:pPr>
-      <w:rPr>
-        <w:rFonts w:ascii="Courier New" w:hAnsi="Courier New" w:cs="Courier New" w:hint="default"/>
-      </w:rPr>
+      <w:rPr/>
     </w:lvl>
     <w:lvl w:ilvl="5">
-      <w:start w:val="0"/>
-      <w:numFmt w:val="bullet"/>
-      <w:lvlText w:val=""/>
+      <w:start w:val="1"/>
+      <w:numFmt w:val="decimal"/>
+      <w:lvlText w:val="%6."/>
       <w:lvlJc w:val="left"/>
       <w:pPr>
         <w:tabs>
@@ -1298,14 +2372,12 @@
         </w:tabs>
         <w:ind w:left="4320" w:hanging="360"/>
       </w:pPr>
-      <w:rPr>
-        <w:rFonts w:ascii="Wingdings" w:hAnsi="Wingdings" w:cs="Wingdings" w:hint="default"/>
-      </w:rPr>
+      <w:rPr/>
     </w:lvl>
     <w:lvl w:ilvl="6">
-      <w:start w:val="0"/>
-      <w:numFmt w:val="bullet"/>
-      <w:lvlText w:val=""/>
+      <w:start w:val="1"/>
+      <w:numFmt w:val="decimal"/>
+      <w:lvlText w:val="%7."/>
       <w:lvlJc w:val="left"/>
       <w:pPr>
         <w:tabs>
@@ -1313,14 +2385,12 @@
         </w:tabs>
         <w:ind w:left="5040" w:hanging="360"/>
       </w:pPr>
-      <w:rPr>
-        <w:rFonts w:ascii="Symbol" w:hAnsi="Symbol" w:cs="Symbol" w:hint="default"/>
-      </w:rPr>
+      <w:rPr/>
     </w:lvl>
     <w:lvl w:ilvl="7">
-      <w:start w:val="0"/>
-      <w:numFmt w:val="bullet"/>
-      <w:lvlText w:val="o"/>
+      <w:start w:val="1"/>
+      <w:numFmt w:val="decimal"/>
+      <w:lvlText w:val="%8."/>
       <w:lvlJc w:val="left"/>
       <w:pPr>
         <w:tabs>
@@ -1328,14 +2398,12 @@
         </w:tabs>
         <w:ind w:left="5760" w:hanging="360"/>
       </w:pPr>
-      <w:rPr>
-        <w:rFonts w:ascii="Courier New" w:hAnsi="Courier New" w:cs="Courier New" w:hint="default"/>
-      </w:rPr>
+      <w:rPr/>
     </w:lvl>
     <w:lvl w:ilvl="8">
-      <w:start w:val="0"/>
-      <w:numFmt w:val="bullet"/>
-      <w:lvlText w:val=""/>
+      <w:start w:val="1"/>
+      <w:numFmt w:val="decimal"/>
+      <w:lvlText w:val="%9."/>
       <w:lvlJc w:val="left"/>
       <w:pPr>
         <w:tabs>
@@ -1343,9 +2411,7 @@
         </w:tabs>
         <w:ind w:left="6480" w:hanging="360"/>
       </w:pPr>
-      <w:rPr>
-        <w:rFonts w:ascii="Wingdings" w:hAnsi="Wingdings" w:cs="Wingdings" w:hint="default"/>
-      </w:rPr>
+      <w:rPr/>
     </w:lvl>
   </w:abstractNum>
   <w:abstractNum w:abstractNumId="2">
@@ -1472,6 +2538,12 @@
   </w:num>
   <w:num w:numId="2">
     <w:abstractNumId w:val="2"/>
+  </w:num>
+  <w:num w:numId="3">
+    <w:abstractNumId w:val="1"/>
+    <w:lvlOverride w:ilvl="0">
+      <w:startOverride w:val="1"/>
+    </w:lvlOverride>
   </w:num>
 </w:numbering>
 </file>
@@ -1513,7 +2585,7 @@
     </w:rPr>
   </w:style>
   <w:style w:type="paragraph" w:styleId="Heading1">
-    <w:name w:val="heading 1"/>
+    <w:name w:val="Heading 1"/>
     <w:basedOn w:val="Normal"/>
     <w:next w:val="BodyText"/>
     <w:link w:val="Heading1Char"/>
@@ -1534,7 +2606,7 @@
     </w:rPr>
   </w:style>
   <w:style w:type="paragraph" w:styleId="Heading2">
-    <w:name w:val="heading 2"/>
+    <w:name w:val="Heading 2"/>
     <w:basedOn w:val="Normal"/>
     <w:next w:val="BodyText"/>
     <w:link w:val="Heading2Char"/>
@@ -1557,7 +2629,7 @@
     </w:rPr>
   </w:style>
   <w:style w:type="paragraph" w:styleId="Heading3">
-    <w:name w:val="heading 3"/>
+    <w:name w:val="Heading 3"/>
     <w:basedOn w:val="Normal"/>
     <w:next w:val="BodyText"/>
     <w:link w:val="Heading3Char"/>
@@ -1580,7 +2652,7 @@
     </w:rPr>
   </w:style>
   <w:style w:type="paragraph" w:styleId="Heading4">
-    <w:name w:val="heading 4"/>
+    <w:name w:val="Heading 4"/>
     <w:basedOn w:val="Normal"/>
     <w:next w:val="BodyText"/>
     <w:link w:val="Heading4Char"/>
@@ -1603,7 +2675,7 @@
     </w:rPr>
   </w:style>
   <w:style w:type="paragraph" w:styleId="Heading5">
-    <w:name w:val="heading 5"/>
+    <w:name w:val="Heading 5"/>
     <w:basedOn w:val="Normal"/>
     <w:next w:val="BodyText"/>
     <w:link w:val="Heading5Char"/>
@@ -1624,7 +2696,7 @@
     </w:rPr>
   </w:style>
   <w:style w:type="paragraph" w:styleId="Heading6">
-    <w:name w:val="heading 6"/>
+    <w:name w:val="Heading 6"/>
     <w:basedOn w:val="Normal"/>
     <w:next w:val="BodyText"/>
     <w:link w:val="Heading6Char"/>
@@ -1647,7 +2719,7 @@
     </w:rPr>
   </w:style>
   <w:style w:type="paragraph" w:styleId="Heading7">
-    <w:name w:val="heading 7"/>
+    <w:name w:val="Heading 7"/>
     <w:basedOn w:val="Normal"/>
     <w:next w:val="BodyText"/>
     <w:link w:val="Heading7Char"/>
@@ -1668,7 +2740,7 @@
     </w:rPr>
   </w:style>
   <w:style w:type="paragraph" w:styleId="Heading8">
-    <w:name w:val="heading 8"/>
+    <w:name w:val="Heading 8"/>
     <w:basedOn w:val="Normal"/>
     <w:next w:val="BodyText"/>
     <w:link w:val="Heading8Char"/>
@@ -1691,7 +2763,7 @@
     </w:rPr>
   </w:style>
   <w:style w:type="paragraph" w:styleId="Heading9">
-    <w:name w:val="heading 9"/>
+    <w:name w:val="Heading 9"/>
     <w:basedOn w:val="Normal"/>
     <w:next w:val="BodyText"/>
     <w:link w:val="Heading9Char"/>
@@ -1906,7 +2978,7 @@
     </w:rPr>
   </w:style>
   <w:style w:type="character" w:styleId="FootnoteReference">
-    <w:name w:val="footnote reference"/>
+    <w:name w:val="Footnote Reference"/>
     <w:rPr>
       <w:vertAlign w:val="superscript"/>
     </w:rPr>
@@ -2249,7 +3321,7 @@
     </w:rPr>
   </w:style>
   <w:style w:type="paragraph" w:styleId="Caption">
-    <w:name w:val="caption"/>
+    <w:name w:val="Caption"/>
     <w:basedOn w:val="Normal"/>
     <w:link w:val="BodyTextChar"/>
     <w:qFormat/>
@@ -2422,7 +3494,7 @@
     <w:rPr/>
   </w:style>
   <w:style w:type="paragraph" w:styleId="FootnoteText">
-    <w:name w:val="footnote text"/>
+    <w:name w:val="Footnote Text"/>
     <w:basedOn w:val="Normal"/>
     <w:uiPriority w:val="9"/>
     <w:unhideWhenUsed/>
@@ -2497,7 +3569,7 @@
     <w:rPr/>
   </w:style>
   <w:style w:type="paragraph" w:styleId="IndexHeading">
-    <w:name w:val="index heading"/>
+    <w:name w:val="Index Heading"/>
     <w:basedOn w:val="Heading"/>
     <w:pPr/>
     <w:rPr/>
@@ -2531,7 +3603,7 @@
     <w:rPr/>
   </w:style>
   <w:style w:type="paragraph" w:styleId="TOC3">
-    <w:name w:val="toc 3"/>
+    <w:name w:val="TOC 3"/>
     <w:basedOn w:val="Index"/>
     <w:pPr>
       <w:tabs>
@@ -2543,7 +3615,7 @@
     <w:rPr/>
   </w:style>
   <w:style w:type="paragraph" w:styleId="TOC4">
-    <w:name w:val="toc 4"/>
+    <w:name w:val="TOC 4"/>
     <w:basedOn w:val="Index"/>
     <w:pPr>
       <w:tabs>

</xml_diff>